<commit_message>
update data handling in replace_word.cpp and add PDF version of lab document
</commit_message>
<xml_diff>
--- a/lab_12/LAB12_MIIA0106 Python and C Programming Language.docx
+++ b/lab_12/LAB12_MIIA0106 Python and C Programming Language.docx
@@ -24496,14 +24496,6 @@
           </w:tcPr>
           <w:p>
             <w:pPr>
-              <w:rPr>
-                <w:b/>
-                <w:bCs/>
-              </w:rPr>
-            </w:pPr>
-          </w:p>
-          <w:p>
-            <w:pPr>
               <w:shd w:val="clear" w:color="auto" w:fill="13141F"/>
               <w:spacing w:line="270" w:lineRule="atLeast"/>
               <w:rPr>
@@ -24597,7 +24589,6 @@
               </w:rPr>
               <w:t>&lt;</w:t>
             </w:r>
-            <w:proofErr w:type="spellStart"/>
             <w:r>
               <w:rPr>
                 <w:rFonts w:ascii="Fira Code" w:hAnsi="Fira Code" w:cs="Fira Code"/>
@@ -24607,7 +24598,6 @@
               </w:rPr>
               <w:t>fstream</w:t>
             </w:r>
-            <w:proofErr w:type="spellEnd"/>
             <w:r>
               <w:rPr>
                 <w:rFonts w:ascii="Fira Code" w:hAnsi="Fira Code" w:cs="Fira Code"/>
@@ -24789,19 +24779,20 @@
                 <w:sz w:val="18"/>
                 <w:szCs w:val="18"/>
               </w:rPr>
-              <w:t xml:space="preserve"> </w:t>
-            </w:r>
-            <w:proofErr w:type="gramStart"/>
-            <w:r>
-              <w:rPr>
-                <w:rFonts w:ascii="Fira Code" w:hAnsi="Fira Code" w:cs="Fira Code"/>
-                <w:color w:val="F8F8F2"/>
-                <w:sz w:val="18"/>
-                <w:szCs w:val="18"/>
-              </w:rPr>
-              <w:t>std;</w:t>
-            </w:r>
-            <w:proofErr w:type="gramEnd"/>
+              <w:t xml:space="preserve"> std;</w:t>
+            </w:r>
+          </w:p>
+          <w:p>
+            <w:pPr>
+              <w:shd w:val="clear" w:color="auto" w:fill="13141F"/>
+              <w:spacing w:line="270" w:lineRule="atLeast"/>
+              <w:rPr>
+                <w:rFonts w:ascii="Fira Code" w:hAnsi="Fira Code" w:cs="Fira Code"/>
+                <w:color w:val="F8F8F2"/>
+                <w:sz w:val="18"/>
+                <w:szCs w:val="18"/>
+              </w:rPr>
+            </w:pPr>
           </w:p>
           <w:p>
             <w:pPr>
@@ -24845,7 +24836,6 @@
               </w:rPr>
               <w:t xml:space="preserve"> </w:t>
             </w:r>
-            <w:proofErr w:type="gramStart"/>
             <w:r>
               <w:rPr>
                 <w:rFonts w:ascii="Fira Code" w:hAnsi="Fira Code" w:cs="Fira Code"/>
@@ -24862,17 +24852,7 @@
                 <w:sz w:val="18"/>
                 <w:szCs w:val="18"/>
               </w:rPr>
-              <w:t>(</w:t>
-            </w:r>
-            <w:proofErr w:type="gramEnd"/>
-            <w:r>
-              <w:rPr>
-                <w:rFonts w:ascii="Fira Code" w:hAnsi="Fira Code" w:cs="Fira Code"/>
-                <w:color w:val="F8F8F2"/>
-                <w:sz w:val="18"/>
-                <w:szCs w:val="18"/>
-              </w:rPr>
-              <w:t>) {</w:t>
+              <w:t>() {</w:t>
             </w:r>
           </w:p>
           <w:p>
@@ -24940,7 +24920,6 @@
               </w:rPr>
               <w:t>"</w:t>
             </w:r>
-            <w:proofErr w:type="gramStart"/>
             <w:r>
               <w:rPr>
                 <w:rFonts w:ascii="Fira Code" w:hAnsi="Fira Code" w:cs="Fira Code"/>
@@ -24950,7 +24929,6 @@
               </w:rPr>
               <w:t>);</w:t>
             </w:r>
-            <w:proofErr w:type="gramEnd"/>
           </w:p>
           <w:p>
             <w:pPr>
@@ -24975,10 +24953,88 @@
             <w:r>
               <w:rPr>
                 <w:rFonts w:ascii="Fira Code" w:hAnsi="Fira Code" w:cs="Fira Code"/>
+                <w:color w:val="8BE9FD"/>
+                <w:sz w:val="18"/>
+                <w:szCs w:val="18"/>
+              </w:rPr>
+              <w:t>vector</w:t>
+            </w:r>
+            <w:r>
+              <w:rPr>
+                <w:rFonts w:ascii="Fira Code" w:hAnsi="Fira Code" w:cs="Fira Code"/>
                 <w:color w:val="FF79C6"/>
                 <w:sz w:val="18"/>
                 <w:szCs w:val="18"/>
               </w:rPr>
+              <w:t>&lt;</w:t>
+            </w:r>
+            <w:r>
+              <w:rPr>
+                <w:rFonts w:ascii="Fira Code" w:hAnsi="Fira Code" w:cs="Fira Code"/>
+                <w:color w:val="8BE9FD"/>
+                <w:sz w:val="18"/>
+                <w:szCs w:val="18"/>
+              </w:rPr>
+              <w:t>string</w:t>
+            </w:r>
+            <w:r>
+              <w:rPr>
+                <w:rFonts w:ascii="Fira Code" w:hAnsi="Fira Code" w:cs="Fira Code"/>
+                <w:color w:val="FF79C6"/>
+                <w:sz w:val="18"/>
+                <w:szCs w:val="18"/>
+              </w:rPr>
+              <w:t>&gt;</w:t>
+            </w:r>
+            <w:r>
+              <w:rPr>
+                <w:rFonts w:ascii="Fira Code" w:hAnsi="Fira Code" w:cs="Fira Code"/>
+                <w:color w:val="F8F8F2"/>
+                <w:sz w:val="18"/>
+                <w:szCs w:val="18"/>
+              </w:rPr>
+              <w:t xml:space="preserve"> lines;</w:t>
+            </w:r>
+          </w:p>
+          <w:p>
+            <w:pPr>
+              <w:shd w:val="clear" w:color="auto" w:fill="13141F"/>
+              <w:spacing w:line="270" w:lineRule="atLeast"/>
+              <w:rPr>
+                <w:rFonts w:ascii="Fira Code" w:hAnsi="Fira Code" w:cs="Fira Code"/>
+                <w:color w:val="F8F8F2"/>
+                <w:sz w:val="18"/>
+                <w:szCs w:val="18"/>
+              </w:rPr>
+            </w:pPr>
+          </w:p>
+          <w:p>
+            <w:pPr>
+              <w:shd w:val="clear" w:color="auto" w:fill="13141F"/>
+              <w:spacing w:line="270" w:lineRule="atLeast"/>
+              <w:rPr>
+                <w:rFonts w:ascii="Fira Code" w:hAnsi="Fira Code" w:cs="Fira Code"/>
+                <w:color w:val="F8F8F2"/>
+                <w:sz w:val="18"/>
+                <w:szCs w:val="18"/>
+              </w:rPr>
+            </w:pPr>
+            <w:r>
+              <w:rPr>
+                <w:rFonts w:ascii="Fira Code" w:hAnsi="Fira Code" w:cs="Fira Code"/>
+                <w:color w:val="F8F8F2"/>
+                <w:sz w:val="18"/>
+                <w:szCs w:val="18"/>
+              </w:rPr>
+              <w:t xml:space="preserve">    </w:t>
+            </w:r>
+            <w:r>
+              <w:rPr>
+                <w:rFonts w:ascii="Fira Code" w:hAnsi="Fira Code" w:cs="Fira Code"/>
+                <w:color w:val="FF79C6"/>
+                <w:sz w:val="18"/>
+                <w:szCs w:val="18"/>
+              </w:rPr>
               <w:t>if</w:t>
             </w:r>
             <w:r>
@@ -24988,17 +25044,100 @@
                 <w:sz w:val="18"/>
                 <w:szCs w:val="18"/>
               </w:rPr>
+              <w:t xml:space="preserve"> (</w:t>
+            </w:r>
+            <w:r>
+              <w:rPr>
+                <w:rFonts w:ascii="Fira Code" w:hAnsi="Fira Code" w:cs="Fira Code"/>
+                <w:color w:val="50FA7B"/>
+                <w:sz w:val="18"/>
+                <w:szCs w:val="18"/>
+              </w:rPr>
+              <w:t>!</w:t>
+            </w:r>
+            <w:r>
+              <w:rPr>
+                <w:rFonts w:ascii="Fira Code" w:hAnsi="Fira Code" w:cs="Fira Code"/>
+                <w:color w:val="F8F8F2"/>
+                <w:sz w:val="18"/>
+                <w:szCs w:val="18"/>
+              </w:rPr>
+              <w:t>file) {</w:t>
+            </w:r>
+          </w:p>
+          <w:p>
+            <w:pPr>
+              <w:shd w:val="clear" w:color="auto" w:fill="13141F"/>
+              <w:spacing w:line="270" w:lineRule="atLeast"/>
+              <w:rPr>
+                <w:rFonts w:ascii="Fira Code" w:hAnsi="Fira Code" w:cs="Fira Code"/>
+                <w:color w:val="F8F8F2"/>
+                <w:sz w:val="18"/>
+                <w:szCs w:val="18"/>
+              </w:rPr>
+            </w:pPr>
+            <w:r>
+              <w:rPr>
+                <w:rFonts w:ascii="Fira Code" w:hAnsi="Fira Code" w:cs="Fira Code"/>
+                <w:color w:val="F8F8F2"/>
+                <w:sz w:val="18"/>
+                <w:szCs w:val="18"/>
+              </w:rPr>
+              <w:t xml:space="preserve">        cerr </w:t>
+            </w:r>
+            <w:r>
+              <w:rPr>
+                <w:rFonts w:ascii="Fira Code" w:hAnsi="Fira Code" w:cs="Fira Code"/>
+                <w:color w:val="50FA7B"/>
+                <w:sz w:val="18"/>
+                <w:szCs w:val="18"/>
+              </w:rPr>
+              <w:t>&lt;&lt;</w:t>
+            </w:r>
+            <w:r>
+              <w:rPr>
+                <w:rFonts w:ascii="Fira Code" w:hAnsi="Fira Code" w:cs="Fira Code"/>
+                <w:color w:val="F8F8F2"/>
+                <w:sz w:val="18"/>
+                <w:szCs w:val="18"/>
+              </w:rPr>
               <w:t xml:space="preserve"> </w:t>
             </w:r>
-            <w:proofErr w:type="gramStart"/>
-            <w:r>
-              <w:rPr>
-                <w:rFonts w:ascii="Fira Code" w:hAnsi="Fira Code" w:cs="Fira Code"/>
-                <w:color w:val="F8F8F2"/>
-                <w:sz w:val="18"/>
-                <w:szCs w:val="18"/>
-              </w:rPr>
-              <w:t>(</w:t>
+            <w:r>
+              <w:rPr>
+                <w:rFonts w:ascii="Fira Code" w:hAnsi="Fira Code" w:cs="Fira Code"/>
+                <w:color w:val="E9F284"/>
+                <w:sz w:val="18"/>
+                <w:szCs w:val="18"/>
+              </w:rPr>
+              <w:t>"</w:t>
+            </w:r>
+            <w:r>
+              <w:rPr>
+                <w:rFonts w:ascii="Fira Code" w:hAnsi="Fira Code" w:cs="Fira Code"/>
+                <w:color w:val="F1FA8C"/>
+                <w:sz w:val="18"/>
+                <w:szCs w:val="18"/>
+              </w:rPr>
+              <w:t>Unable to open file data.txt. Creating a new file with default values.</w:t>
+            </w:r>
+            <w:r>
+              <w:rPr>
+                <w:rFonts w:ascii="Fira Code" w:hAnsi="Fira Code" w:cs="Fira Code"/>
+                <w:color w:val="E9F284"/>
+                <w:sz w:val="18"/>
+                <w:szCs w:val="18"/>
+              </w:rPr>
+              <w:t>"</w:t>
+            </w:r>
+            <w:r>
+              <w:rPr>
+                <w:rFonts w:ascii="Fira Code" w:hAnsi="Fira Code" w:cs="Fira Code"/>
+                <w:color w:val="F8F8F2"/>
+                <w:sz w:val="18"/>
+                <w:szCs w:val="18"/>
+              </w:rPr>
+              <w:t xml:space="preserve"> </w:t>
             </w:r>
             <w:r>
               <w:rPr>
@@ -25007,26 +25146,34 @@
                 <w:sz w:val="18"/>
                 <w:szCs w:val="18"/>
               </w:rPr>
-              <w:t>!</w:t>
-            </w:r>
-            <w:r>
-              <w:rPr>
-                <w:rFonts w:ascii="Fira Code" w:hAnsi="Fira Code" w:cs="Fira Code"/>
-                <w:color w:val="F8F8F2"/>
-                <w:sz w:val="18"/>
-                <w:szCs w:val="18"/>
-              </w:rPr>
-              <w:t>file</w:t>
-            </w:r>
-            <w:proofErr w:type="gramEnd"/>
-            <w:r>
-              <w:rPr>
-                <w:rFonts w:ascii="Fira Code" w:hAnsi="Fira Code" w:cs="Fira Code"/>
-                <w:color w:val="F8F8F2"/>
-                <w:sz w:val="18"/>
-                <w:szCs w:val="18"/>
-              </w:rPr>
-              <w:t>) {</w:t>
+              <w:t>&lt;&lt;</w:t>
+            </w:r>
+            <w:r>
+              <w:rPr>
+                <w:rFonts w:ascii="Fira Code" w:hAnsi="Fira Code" w:cs="Fira Code"/>
+                <w:color w:val="F8F8F2"/>
+                <w:sz w:val="18"/>
+                <w:szCs w:val="18"/>
+              </w:rPr>
+              <w:t xml:space="preserve"> </w:t>
+            </w:r>
+            <w:r>
+              <w:rPr>
+                <w:rFonts w:ascii="Fira Code" w:hAnsi="Fira Code" w:cs="Fira Code"/>
+                <w:color w:val="50FA7B"/>
+                <w:sz w:val="18"/>
+                <w:szCs w:val="18"/>
+              </w:rPr>
+              <w:t>endl</w:t>
+            </w:r>
+            <w:r>
+              <w:rPr>
+                <w:rFonts w:ascii="Fira Code" w:hAnsi="Fira Code" w:cs="Fira Code"/>
+                <w:color w:val="F8F8F2"/>
+                <w:sz w:val="18"/>
+                <w:szCs w:val="18"/>
+              </w:rPr>
+              <w:t>;</w:t>
             </w:r>
           </w:p>
           <w:p>
@@ -25049,17 +25196,336 @@
               </w:rPr>
               <w:t xml:space="preserve">        </w:t>
             </w:r>
-            <w:proofErr w:type="spellStart"/>
-            <w:r>
-              <w:rPr>
-                <w:rFonts w:ascii="Fira Code" w:hAnsi="Fira Code" w:cs="Fira Code"/>
-                <w:color w:val="F8F8F2"/>
-                <w:sz w:val="18"/>
-                <w:szCs w:val="18"/>
-              </w:rPr>
-              <w:t>cerr</w:t>
-            </w:r>
-            <w:proofErr w:type="spellEnd"/>
+            <w:r>
+              <w:rPr>
+                <w:rFonts w:ascii="Fira Code" w:hAnsi="Fira Code" w:cs="Fira Code"/>
+                <w:color w:val="8BE9FD"/>
+                <w:sz w:val="18"/>
+                <w:szCs w:val="18"/>
+              </w:rPr>
+              <w:t>vector</w:t>
+            </w:r>
+            <w:r>
+              <w:rPr>
+                <w:rFonts w:ascii="Fira Code" w:hAnsi="Fira Code" w:cs="Fira Code"/>
+                <w:color w:val="FF79C6"/>
+                <w:sz w:val="18"/>
+                <w:szCs w:val="18"/>
+              </w:rPr>
+              <w:t>&lt;</w:t>
+            </w:r>
+            <w:r>
+              <w:rPr>
+                <w:rFonts w:ascii="Fira Code" w:hAnsi="Fira Code" w:cs="Fira Code"/>
+                <w:color w:val="8BE9FD"/>
+                <w:sz w:val="18"/>
+                <w:szCs w:val="18"/>
+              </w:rPr>
+              <w:t>string</w:t>
+            </w:r>
+            <w:r>
+              <w:rPr>
+                <w:rFonts w:ascii="Fira Code" w:hAnsi="Fira Code" w:cs="Fira Code"/>
+                <w:color w:val="FF79C6"/>
+                <w:sz w:val="18"/>
+                <w:szCs w:val="18"/>
+              </w:rPr>
+              <w:t>&gt;</w:t>
+            </w:r>
+            <w:r>
+              <w:rPr>
+                <w:rFonts w:ascii="Fira Code" w:hAnsi="Fira Code" w:cs="Fira Code"/>
+                <w:color w:val="F8F8F2"/>
+                <w:sz w:val="18"/>
+                <w:szCs w:val="18"/>
+              </w:rPr>
+              <w:t xml:space="preserve"> default_data </w:t>
+            </w:r>
+            <w:r>
+              <w:rPr>
+                <w:rFonts w:ascii="Fira Code" w:hAnsi="Fira Code" w:cs="Fira Code"/>
+                <w:color w:val="FF79C6"/>
+                <w:sz w:val="18"/>
+                <w:szCs w:val="18"/>
+              </w:rPr>
+              <w:t>=</w:t>
+            </w:r>
+            <w:r>
+              <w:rPr>
+                <w:rFonts w:ascii="Fira Code" w:hAnsi="Fira Code" w:cs="Fira Code"/>
+                <w:color w:val="F8F8F2"/>
+                <w:sz w:val="18"/>
+                <w:szCs w:val="18"/>
+              </w:rPr>
+              <w:t xml:space="preserve"> {</w:t>
+            </w:r>
+            <w:r>
+              <w:rPr>
+                <w:rFonts w:ascii="Fira Code" w:hAnsi="Fira Code" w:cs="Fira Code"/>
+                <w:color w:val="E9F284"/>
+                <w:sz w:val="18"/>
+                <w:szCs w:val="18"/>
+              </w:rPr>
+              <w:t>"</w:t>
+            </w:r>
+            <w:r>
+              <w:rPr>
+                <w:rFonts w:ascii="Fira Code" w:hAnsi="Fira Code" w:cs="Fira Code"/>
+                <w:color w:val="F1FA8C"/>
+                <w:sz w:val="18"/>
+                <w:szCs w:val="18"/>
+              </w:rPr>
+              <w:t>Hello</w:t>
+            </w:r>
+            <w:r>
+              <w:rPr>
+                <w:rFonts w:ascii="Fira Code" w:hAnsi="Fira Code" w:cs="Fira Code"/>
+                <w:color w:val="E9F284"/>
+                <w:sz w:val="18"/>
+                <w:szCs w:val="18"/>
+              </w:rPr>
+              <w:t>"</w:t>
+            </w:r>
+            <w:r>
+              <w:rPr>
+                <w:rFonts w:ascii="Fira Code" w:hAnsi="Fira Code" w:cs="Fira Code"/>
+                <w:color w:val="F8F8F2"/>
+                <w:sz w:val="18"/>
+                <w:szCs w:val="18"/>
+              </w:rPr>
+              <w:t xml:space="preserve">, </w:t>
+            </w:r>
+            <w:r>
+              <w:rPr>
+                <w:rFonts w:ascii="Fira Code" w:hAnsi="Fira Code" w:cs="Fira Code"/>
+                <w:color w:val="E9F284"/>
+                <w:sz w:val="18"/>
+                <w:szCs w:val="18"/>
+              </w:rPr>
+              <w:t>"</w:t>
+            </w:r>
+            <w:r>
+              <w:rPr>
+                <w:rFonts w:ascii="Fira Code" w:hAnsi="Fira Code" w:cs="Fira Code"/>
+                <w:color w:val="F1FA8C"/>
+                <w:sz w:val="18"/>
+                <w:szCs w:val="18"/>
+              </w:rPr>
+              <w:t>World</w:t>
+            </w:r>
+            <w:r>
+              <w:rPr>
+                <w:rFonts w:ascii="Fira Code" w:hAnsi="Fira Code" w:cs="Fira Code"/>
+                <w:color w:val="E9F284"/>
+                <w:sz w:val="18"/>
+                <w:szCs w:val="18"/>
+              </w:rPr>
+              <w:t>"</w:t>
+            </w:r>
+            <w:r>
+              <w:rPr>
+                <w:rFonts w:ascii="Fira Code" w:hAnsi="Fira Code" w:cs="Fira Code"/>
+                <w:color w:val="F8F8F2"/>
+                <w:sz w:val="18"/>
+                <w:szCs w:val="18"/>
+              </w:rPr>
+              <w:t xml:space="preserve">, </w:t>
+            </w:r>
+            <w:r>
+              <w:rPr>
+                <w:rFonts w:ascii="Fira Code" w:hAnsi="Fira Code" w:cs="Fira Code"/>
+                <w:color w:val="E9F284"/>
+                <w:sz w:val="18"/>
+                <w:szCs w:val="18"/>
+              </w:rPr>
+              <w:t>"</w:t>
+            </w:r>
+            <w:r>
+              <w:rPr>
+                <w:rFonts w:ascii="Fira Code" w:hAnsi="Fira Code" w:cs="Fira Code"/>
+                <w:color w:val="F1FA8C"/>
+                <w:sz w:val="18"/>
+                <w:szCs w:val="18"/>
+              </w:rPr>
+              <w:t>C++</w:t>
+            </w:r>
+            <w:r>
+              <w:rPr>
+                <w:rFonts w:ascii="Fira Code" w:hAnsi="Fira Code" w:cs="Fira Code"/>
+                <w:color w:val="E9F284"/>
+                <w:sz w:val="18"/>
+                <w:szCs w:val="18"/>
+              </w:rPr>
+              <w:t>"</w:t>
+            </w:r>
+            <w:r>
+              <w:rPr>
+                <w:rFonts w:ascii="Fira Code" w:hAnsi="Fira Code" w:cs="Fira Code"/>
+                <w:color w:val="F8F8F2"/>
+                <w:sz w:val="18"/>
+                <w:szCs w:val="18"/>
+              </w:rPr>
+              <w:t xml:space="preserve">, </w:t>
+            </w:r>
+            <w:r>
+              <w:rPr>
+                <w:rFonts w:ascii="Fira Code" w:hAnsi="Fira Code" w:cs="Fira Code"/>
+                <w:color w:val="E9F284"/>
+                <w:sz w:val="18"/>
+                <w:szCs w:val="18"/>
+              </w:rPr>
+              <w:t>"</w:t>
+            </w:r>
+            <w:r>
+              <w:rPr>
+                <w:rFonts w:ascii="Fira Code" w:hAnsi="Fira Code" w:cs="Fira Code"/>
+                <w:color w:val="F1FA8C"/>
+                <w:sz w:val="18"/>
+                <w:szCs w:val="18"/>
+              </w:rPr>
+              <w:t>first initial</w:t>
+            </w:r>
+            <w:r>
+              <w:rPr>
+                <w:rFonts w:ascii="Fira Code" w:hAnsi="Fira Code" w:cs="Fira Code"/>
+                <w:color w:val="E9F284"/>
+                <w:sz w:val="18"/>
+                <w:szCs w:val="18"/>
+              </w:rPr>
+              <w:t>"</w:t>
+            </w:r>
+            <w:r>
+              <w:rPr>
+                <w:rFonts w:ascii="Fira Code" w:hAnsi="Fira Code" w:cs="Fira Code"/>
+                <w:color w:val="F8F8F2"/>
+                <w:sz w:val="18"/>
+                <w:szCs w:val="18"/>
+              </w:rPr>
+              <w:t>};</w:t>
+            </w:r>
+          </w:p>
+          <w:p>
+            <w:pPr>
+              <w:shd w:val="clear" w:color="auto" w:fill="13141F"/>
+              <w:spacing w:line="270" w:lineRule="atLeast"/>
+              <w:rPr>
+                <w:rFonts w:ascii="Fira Code" w:hAnsi="Fira Code" w:cs="Fira Code"/>
+                <w:color w:val="F8F8F2"/>
+                <w:sz w:val="18"/>
+                <w:szCs w:val="18"/>
+              </w:rPr>
+            </w:pPr>
+            <w:r>
+              <w:rPr>
+                <w:rFonts w:ascii="Fira Code" w:hAnsi="Fira Code" w:cs="Fira Code"/>
+                <w:color w:val="F8F8F2"/>
+                <w:sz w:val="18"/>
+                <w:szCs w:val="18"/>
+              </w:rPr>
+              <w:t xml:space="preserve">        </w:t>
+            </w:r>
+            <w:r>
+              <w:rPr>
+                <w:rFonts w:ascii="Fira Code" w:hAnsi="Fira Code" w:cs="Fira Code"/>
+                <w:color w:val="8BE9FD"/>
+                <w:sz w:val="18"/>
+                <w:szCs w:val="18"/>
+              </w:rPr>
+              <w:t>ofstream</w:t>
+            </w:r>
+            <w:r>
+              <w:rPr>
+                <w:rFonts w:ascii="Fira Code" w:hAnsi="Fira Code" w:cs="Fira Code"/>
+                <w:color w:val="F8F8F2"/>
+                <w:sz w:val="18"/>
+                <w:szCs w:val="18"/>
+              </w:rPr>
+              <w:t xml:space="preserve"> outfile(</w:t>
+            </w:r>
+            <w:r>
+              <w:rPr>
+                <w:rFonts w:ascii="Fira Code" w:hAnsi="Fira Code" w:cs="Fira Code"/>
+                <w:color w:val="E9F284"/>
+                <w:sz w:val="18"/>
+                <w:szCs w:val="18"/>
+              </w:rPr>
+              <w:t>"</w:t>
+            </w:r>
+            <w:r>
+              <w:rPr>
+                <w:rFonts w:ascii="Fira Code" w:hAnsi="Fira Code" w:cs="Fira Code"/>
+                <w:color w:val="F1FA8C"/>
+                <w:sz w:val="18"/>
+                <w:szCs w:val="18"/>
+              </w:rPr>
+              <w:t>data.txt</w:t>
+            </w:r>
+            <w:r>
+              <w:rPr>
+                <w:rFonts w:ascii="Fira Code" w:hAnsi="Fira Code" w:cs="Fira Code"/>
+                <w:color w:val="E9F284"/>
+                <w:sz w:val="18"/>
+                <w:szCs w:val="18"/>
+              </w:rPr>
+              <w:t>"</w:t>
+            </w:r>
+            <w:r>
+              <w:rPr>
+                <w:rFonts w:ascii="Fira Code" w:hAnsi="Fira Code" w:cs="Fira Code"/>
+                <w:color w:val="F8F8F2"/>
+                <w:sz w:val="18"/>
+                <w:szCs w:val="18"/>
+              </w:rPr>
+              <w:t>);</w:t>
+            </w:r>
+          </w:p>
+          <w:p>
+            <w:pPr>
+              <w:shd w:val="clear" w:color="auto" w:fill="13141F"/>
+              <w:spacing w:line="270" w:lineRule="atLeast"/>
+              <w:rPr>
+                <w:rFonts w:ascii="Fira Code" w:hAnsi="Fira Code" w:cs="Fira Code"/>
+                <w:color w:val="F8F8F2"/>
+                <w:sz w:val="18"/>
+                <w:szCs w:val="18"/>
+              </w:rPr>
+            </w:pPr>
+            <w:r>
+              <w:rPr>
+                <w:rFonts w:ascii="Fira Code" w:hAnsi="Fira Code" w:cs="Fira Code"/>
+                <w:color w:val="F8F8F2"/>
+                <w:sz w:val="18"/>
+                <w:szCs w:val="18"/>
+              </w:rPr>
+              <w:t xml:space="preserve">        </w:t>
+            </w:r>
+            <w:r>
+              <w:rPr>
+                <w:rFonts w:ascii="Fira Code" w:hAnsi="Fira Code" w:cs="Fira Code"/>
+                <w:color w:val="FF79C6"/>
+                <w:sz w:val="18"/>
+                <w:szCs w:val="18"/>
+              </w:rPr>
+              <w:t>for</w:t>
+            </w:r>
+            <w:r>
+              <w:rPr>
+                <w:rFonts w:ascii="Fira Code" w:hAnsi="Fira Code" w:cs="Fira Code"/>
+                <w:color w:val="F8F8F2"/>
+                <w:sz w:val="18"/>
+                <w:szCs w:val="18"/>
+              </w:rPr>
+              <w:t xml:space="preserve"> (</w:t>
+            </w:r>
+            <w:r>
+              <w:rPr>
+                <w:rFonts w:ascii="Fira Code" w:hAnsi="Fira Code" w:cs="Fira Code"/>
+                <w:color w:val="FF79C6"/>
+                <w:sz w:val="18"/>
+                <w:szCs w:val="18"/>
+              </w:rPr>
+              <w:t>const</w:t>
+            </w:r>
             <w:r>
               <w:rPr>
                 <w:rFonts w:ascii="Fira Code" w:hAnsi="Fira Code" w:cs="Fira Code"/>
@@ -25072,6 +25538,63 @@
             <w:r>
               <w:rPr>
                 <w:rFonts w:ascii="Fira Code" w:hAnsi="Fira Code" w:cs="Fira Code"/>
+                <w:color w:val="FF79C6"/>
+                <w:sz w:val="18"/>
+                <w:szCs w:val="18"/>
+              </w:rPr>
+              <w:t>auto</w:t>
+            </w:r>
+            <w:r>
+              <w:rPr>
+                <w:rFonts w:ascii="Fira Code" w:hAnsi="Fira Code" w:cs="Fira Code"/>
+                <w:color w:val="F8F8F2"/>
+                <w:sz w:val="18"/>
+                <w:szCs w:val="18"/>
+              </w:rPr>
+              <w:t xml:space="preserve"> </w:t>
+            </w:r>
+            <w:r>
+              <w:rPr>
+                <w:rFonts w:ascii="Fira Code" w:hAnsi="Fira Code" w:cs="Fira Code"/>
+                <w:color w:val="FF79C6"/>
+                <w:sz w:val="18"/>
+                <w:szCs w:val="18"/>
+              </w:rPr>
+              <w:t>&amp;</w:t>
+            </w:r>
+            <w:r>
+              <w:rPr>
+                <w:rFonts w:ascii="Fira Code" w:hAnsi="Fira Code" w:cs="Fira Code"/>
+                <w:color w:val="F8F8F2"/>
+                <w:sz w:val="18"/>
+                <w:szCs w:val="18"/>
+              </w:rPr>
+              <w:t>l : default_data) {</w:t>
+            </w:r>
+          </w:p>
+          <w:p>
+            <w:pPr>
+              <w:shd w:val="clear" w:color="auto" w:fill="13141F"/>
+              <w:spacing w:line="270" w:lineRule="atLeast"/>
+              <w:rPr>
+                <w:rFonts w:ascii="Fira Code" w:hAnsi="Fira Code" w:cs="Fira Code"/>
+                <w:color w:val="F8F8F2"/>
+                <w:sz w:val="18"/>
+                <w:szCs w:val="18"/>
+              </w:rPr>
+            </w:pPr>
+            <w:r>
+              <w:rPr>
+                <w:rFonts w:ascii="Fira Code" w:hAnsi="Fira Code" w:cs="Fira Code"/>
+                <w:color w:val="F8F8F2"/>
+                <w:sz w:val="18"/>
+                <w:szCs w:val="18"/>
+              </w:rPr>
+              <w:t xml:space="preserve">            outfile </w:t>
+            </w:r>
+            <w:r>
+              <w:rPr>
+                <w:rFonts w:ascii="Fira Code" w:hAnsi="Fira Code" w:cs="Fira Code"/>
                 <w:color w:val="50FA7B"/>
                 <w:sz w:val="18"/>
                 <w:szCs w:val="18"/>
@@ -25085,11 +25608,491 @@
                 <w:sz w:val="18"/>
                 <w:szCs w:val="18"/>
               </w:rPr>
+              <w:t xml:space="preserve"> l </w:t>
+            </w:r>
+            <w:r>
+              <w:rPr>
+                <w:rFonts w:ascii="Fira Code" w:hAnsi="Fira Code" w:cs="Fira Code"/>
+                <w:color w:val="50FA7B"/>
+                <w:sz w:val="18"/>
+                <w:szCs w:val="18"/>
+              </w:rPr>
+              <w:t>&lt;&lt;</w:t>
+            </w:r>
+            <w:r>
+              <w:rPr>
+                <w:rFonts w:ascii="Fira Code" w:hAnsi="Fira Code" w:cs="Fira Code"/>
+                <w:color w:val="F8F8F2"/>
+                <w:sz w:val="18"/>
+                <w:szCs w:val="18"/>
+              </w:rPr>
               <w:t xml:space="preserve"> </w:t>
             </w:r>
             <w:r>
               <w:rPr>
                 <w:rFonts w:ascii="Fira Code" w:hAnsi="Fira Code" w:cs="Fira Code"/>
+                <w:color w:val="50FA7B"/>
+                <w:sz w:val="18"/>
+                <w:szCs w:val="18"/>
+              </w:rPr>
+              <w:t>endl</w:t>
+            </w:r>
+            <w:r>
+              <w:rPr>
+                <w:rFonts w:ascii="Fira Code" w:hAnsi="Fira Code" w:cs="Fira Code"/>
+                <w:color w:val="F8F8F2"/>
+                <w:sz w:val="18"/>
+                <w:szCs w:val="18"/>
+              </w:rPr>
+              <w:t>;</w:t>
+            </w:r>
+          </w:p>
+          <w:p>
+            <w:pPr>
+              <w:shd w:val="clear" w:color="auto" w:fill="13141F"/>
+              <w:spacing w:line="270" w:lineRule="atLeast"/>
+              <w:rPr>
+                <w:rFonts w:ascii="Fira Code" w:hAnsi="Fira Code" w:cs="Fira Code"/>
+                <w:color w:val="F8F8F2"/>
+                <w:sz w:val="18"/>
+                <w:szCs w:val="18"/>
+              </w:rPr>
+            </w:pPr>
+            <w:r>
+              <w:rPr>
+                <w:rFonts w:ascii="Fira Code" w:hAnsi="Fira Code" w:cs="Fira Code"/>
+                <w:color w:val="F8F8F2"/>
+                <w:sz w:val="18"/>
+                <w:szCs w:val="18"/>
+              </w:rPr>
+              <w:t xml:space="preserve">        }</w:t>
+            </w:r>
+          </w:p>
+          <w:p>
+            <w:pPr>
+              <w:shd w:val="clear" w:color="auto" w:fill="13141F"/>
+              <w:spacing w:line="270" w:lineRule="atLeast"/>
+              <w:rPr>
+                <w:rFonts w:ascii="Fira Code" w:hAnsi="Fira Code" w:cs="Fira Code"/>
+                <w:color w:val="F8F8F2"/>
+                <w:sz w:val="18"/>
+                <w:szCs w:val="18"/>
+              </w:rPr>
+            </w:pPr>
+            <w:r>
+              <w:rPr>
+                <w:rFonts w:ascii="Fira Code" w:hAnsi="Fira Code" w:cs="Fira Code"/>
+                <w:color w:val="F8F8F2"/>
+                <w:sz w:val="18"/>
+                <w:szCs w:val="18"/>
+              </w:rPr>
+              <w:t xml:space="preserve">        outfile.</w:t>
+            </w:r>
+            <w:r>
+              <w:rPr>
+                <w:rFonts w:ascii="Fira Code" w:hAnsi="Fira Code" w:cs="Fira Code"/>
+                <w:color w:val="50FA7B"/>
+                <w:sz w:val="18"/>
+                <w:szCs w:val="18"/>
+              </w:rPr>
+              <w:t>close</w:t>
+            </w:r>
+            <w:r>
+              <w:rPr>
+                <w:rFonts w:ascii="Fira Code" w:hAnsi="Fira Code" w:cs="Fira Code"/>
+                <w:color w:val="F8F8F2"/>
+                <w:sz w:val="18"/>
+                <w:szCs w:val="18"/>
+              </w:rPr>
+              <w:t>();</w:t>
+            </w:r>
+          </w:p>
+          <w:p>
+            <w:pPr>
+              <w:shd w:val="clear" w:color="auto" w:fill="13141F"/>
+              <w:spacing w:line="270" w:lineRule="atLeast"/>
+              <w:rPr>
+                <w:rFonts w:ascii="Fira Code" w:hAnsi="Fira Code" w:cs="Fira Code"/>
+                <w:color w:val="F8F8F2"/>
+                <w:sz w:val="18"/>
+                <w:szCs w:val="18"/>
+              </w:rPr>
+            </w:pPr>
+            <w:r>
+              <w:rPr>
+                <w:rFonts w:ascii="Fira Code" w:hAnsi="Fira Code" w:cs="Fira Code"/>
+                <w:color w:val="F8F8F2"/>
+                <w:sz w:val="18"/>
+                <w:szCs w:val="18"/>
+              </w:rPr>
+              <w:t xml:space="preserve">        lines </w:t>
+            </w:r>
+            <w:r>
+              <w:rPr>
+                <w:rFonts w:ascii="Fira Code" w:hAnsi="Fira Code" w:cs="Fira Code"/>
+                <w:color w:val="50FA7B"/>
+                <w:sz w:val="18"/>
+                <w:szCs w:val="18"/>
+              </w:rPr>
+              <w:t>=</w:t>
+            </w:r>
+            <w:r>
+              <w:rPr>
+                <w:rFonts w:ascii="Fira Code" w:hAnsi="Fira Code" w:cs="Fira Code"/>
+                <w:color w:val="F8F8F2"/>
+                <w:sz w:val="18"/>
+                <w:szCs w:val="18"/>
+              </w:rPr>
+              <w:t xml:space="preserve"> default_data;</w:t>
+            </w:r>
+          </w:p>
+          <w:p>
+            <w:pPr>
+              <w:shd w:val="clear" w:color="auto" w:fill="13141F"/>
+              <w:spacing w:line="270" w:lineRule="atLeast"/>
+              <w:rPr>
+                <w:rFonts w:ascii="Fira Code" w:hAnsi="Fira Code" w:cs="Fira Code"/>
+                <w:color w:val="F8F8F2"/>
+                <w:sz w:val="18"/>
+                <w:szCs w:val="18"/>
+              </w:rPr>
+            </w:pPr>
+            <w:r>
+              <w:rPr>
+                <w:rFonts w:ascii="Fira Code" w:hAnsi="Fira Code" w:cs="Fira Code"/>
+                <w:color w:val="F8F8F2"/>
+                <w:sz w:val="18"/>
+                <w:szCs w:val="18"/>
+              </w:rPr>
+              <w:t xml:space="preserve">    } </w:t>
+            </w:r>
+            <w:r>
+              <w:rPr>
+                <w:rFonts w:ascii="Fira Code" w:hAnsi="Fira Code" w:cs="Fira Code"/>
+                <w:color w:val="FF79C6"/>
+                <w:sz w:val="18"/>
+                <w:szCs w:val="18"/>
+              </w:rPr>
+              <w:t>else</w:t>
+            </w:r>
+            <w:r>
+              <w:rPr>
+                <w:rFonts w:ascii="Fira Code" w:hAnsi="Fira Code" w:cs="Fira Code"/>
+                <w:color w:val="F8F8F2"/>
+                <w:sz w:val="18"/>
+                <w:szCs w:val="18"/>
+              </w:rPr>
+              <w:t xml:space="preserve"> {</w:t>
+            </w:r>
+          </w:p>
+          <w:p>
+            <w:pPr>
+              <w:shd w:val="clear" w:color="auto" w:fill="13141F"/>
+              <w:spacing w:line="270" w:lineRule="atLeast"/>
+              <w:rPr>
+                <w:rFonts w:ascii="Fira Code" w:hAnsi="Fira Code" w:cs="Fira Code"/>
+                <w:color w:val="F8F8F2"/>
+                <w:sz w:val="18"/>
+                <w:szCs w:val="18"/>
+              </w:rPr>
+            </w:pPr>
+            <w:r>
+              <w:rPr>
+                <w:rFonts w:ascii="Fira Code" w:hAnsi="Fira Code" w:cs="Fira Code"/>
+                <w:color w:val="F8F8F2"/>
+                <w:sz w:val="18"/>
+                <w:szCs w:val="18"/>
+              </w:rPr>
+              <w:t xml:space="preserve">        </w:t>
+            </w:r>
+            <w:r>
+              <w:rPr>
+                <w:rFonts w:ascii="Fira Code" w:hAnsi="Fira Code" w:cs="Fira Code"/>
+                <w:color w:val="8BE9FD"/>
+                <w:sz w:val="18"/>
+                <w:szCs w:val="18"/>
+              </w:rPr>
+              <w:t>string</w:t>
+            </w:r>
+            <w:r>
+              <w:rPr>
+                <w:rFonts w:ascii="Fira Code" w:hAnsi="Fira Code" w:cs="Fira Code"/>
+                <w:color w:val="F8F8F2"/>
+                <w:sz w:val="18"/>
+                <w:szCs w:val="18"/>
+              </w:rPr>
+              <w:t xml:space="preserve"> line;</w:t>
+            </w:r>
+          </w:p>
+          <w:p>
+            <w:pPr>
+              <w:shd w:val="clear" w:color="auto" w:fill="13141F"/>
+              <w:spacing w:line="270" w:lineRule="atLeast"/>
+              <w:rPr>
+                <w:rFonts w:ascii="Fira Code" w:hAnsi="Fira Code" w:cs="Fira Code"/>
+                <w:color w:val="F8F8F2"/>
+                <w:sz w:val="18"/>
+                <w:szCs w:val="18"/>
+              </w:rPr>
+            </w:pPr>
+            <w:r>
+              <w:rPr>
+                <w:rFonts w:ascii="Fira Code" w:hAnsi="Fira Code" w:cs="Fira Code"/>
+                <w:color w:val="F8F8F2"/>
+                <w:sz w:val="18"/>
+                <w:szCs w:val="18"/>
+              </w:rPr>
+              <w:t xml:space="preserve">        </w:t>
+            </w:r>
+            <w:r>
+              <w:rPr>
+                <w:rFonts w:ascii="Fira Code" w:hAnsi="Fira Code" w:cs="Fira Code"/>
+                <w:color w:val="FF79C6"/>
+                <w:sz w:val="18"/>
+                <w:szCs w:val="18"/>
+              </w:rPr>
+              <w:t>while</w:t>
+            </w:r>
+            <w:r>
+              <w:rPr>
+                <w:rFonts w:ascii="Fira Code" w:hAnsi="Fira Code" w:cs="Fira Code"/>
+                <w:color w:val="F8F8F2"/>
+                <w:sz w:val="18"/>
+                <w:szCs w:val="18"/>
+              </w:rPr>
+              <w:t xml:space="preserve"> (</w:t>
+            </w:r>
+            <w:r>
+              <w:rPr>
+                <w:rFonts w:ascii="Fira Code" w:hAnsi="Fira Code" w:cs="Fira Code"/>
+                <w:color w:val="50FA7B"/>
+                <w:sz w:val="18"/>
+                <w:szCs w:val="18"/>
+              </w:rPr>
+              <w:t>getline</w:t>
+            </w:r>
+            <w:r>
+              <w:rPr>
+                <w:rFonts w:ascii="Fira Code" w:hAnsi="Fira Code" w:cs="Fira Code"/>
+                <w:color w:val="F8F8F2"/>
+                <w:sz w:val="18"/>
+                <w:szCs w:val="18"/>
+              </w:rPr>
+              <w:t>(file, line)) {</w:t>
+            </w:r>
+          </w:p>
+          <w:p>
+            <w:pPr>
+              <w:shd w:val="clear" w:color="auto" w:fill="13141F"/>
+              <w:spacing w:line="270" w:lineRule="atLeast"/>
+              <w:rPr>
+                <w:rFonts w:ascii="Fira Code" w:hAnsi="Fira Code" w:cs="Fira Code"/>
+                <w:color w:val="F8F8F2"/>
+                <w:sz w:val="18"/>
+                <w:szCs w:val="18"/>
+              </w:rPr>
+            </w:pPr>
+            <w:r>
+              <w:rPr>
+                <w:rFonts w:ascii="Fira Code" w:hAnsi="Fira Code" w:cs="Fira Code"/>
+                <w:color w:val="F8F8F2"/>
+                <w:sz w:val="18"/>
+                <w:szCs w:val="18"/>
+              </w:rPr>
+              <w:t xml:space="preserve">            lines.</w:t>
+            </w:r>
+            <w:r>
+              <w:rPr>
+                <w:rFonts w:ascii="Fira Code" w:hAnsi="Fira Code" w:cs="Fira Code"/>
+                <w:color w:val="50FA7B"/>
+                <w:sz w:val="18"/>
+                <w:szCs w:val="18"/>
+              </w:rPr>
+              <w:t>push_back</w:t>
+            </w:r>
+            <w:r>
+              <w:rPr>
+                <w:rFonts w:ascii="Fira Code" w:hAnsi="Fira Code" w:cs="Fira Code"/>
+                <w:color w:val="F8F8F2"/>
+                <w:sz w:val="18"/>
+                <w:szCs w:val="18"/>
+              </w:rPr>
+              <w:t>(line);</w:t>
+            </w:r>
+          </w:p>
+          <w:p>
+            <w:pPr>
+              <w:shd w:val="clear" w:color="auto" w:fill="13141F"/>
+              <w:spacing w:line="270" w:lineRule="atLeast"/>
+              <w:rPr>
+                <w:rFonts w:ascii="Fira Code" w:hAnsi="Fira Code" w:cs="Fira Code"/>
+                <w:color w:val="F8F8F2"/>
+                <w:sz w:val="18"/>
+                <w:szCs w:val="18"/>
+              </w:rPr>
+            </w:pPr>
+            <w:r>
+              <w:rPr>
+                <w:rFonts w:ascii="Fira Code" w:hAnsi="Fira Code" w:cs="Fira Code"/>
+                <w:color w:val="F8F8F2"/>
+                <w:sz w:val="18"/>
+                <w:szCs w:val="18"/>
+              </w:rPr>
+              <w:t xml:space="preserve">        }</w:t>
+            </w:r>
+          </w:p>
+          <w:p>
+            <w:pPr>
+              <w:shd w:val="clear" w:color="auto" w:fill="13141F"/>
+              <w:spacing w:line="270" w:lineRule="atLeast"/>
+              <w:rPr>
+                <w:rFonts w:ascii="Fira Code" w:hAnsi="Fira Code" w:cs="Fira Code"/>
+                <w:color w:val="F8F8F2"/>
+                <w:sz w:val="18"/>
+                <w:szCs w:val="18"/>
+              </w:rPr>
+            </w:pPr>
+            <w:r>
+              <w:rPr>
+                <w:rFonts w:ascii="Fira Code" w:hAnsi="Fira Code" w:cs="Fira Code"/>
+                <w:color w:val="F8F8F2"/>
+                <w:sz w:val="18"/>
+                <w:szCs w:val="18"/>
+              </w:rPr>
+              <w:t xml:space="preserve">        file.</w:t>
+            </w:r>
+            <w:r>
+              <w:rPr>
+                <w:rFonts w:ascii="Fira Code" w:hAnsi="Fira Code" w:cs="Fira Code"/>
+                <w:color w:val="50FA7B"/>
+                <w:sz w:val="18"/>
+                <w:szCs w:val="18"/>
+              </w:rPr>
+              <w:t>close</w:t>
+            </w:r>
+            <w:r>
+              <w:rPr>
+                <w:rFonts w:ascii="Fira Code" w:hAnsi="Fira Code" w:cs="Fira Code"/>
+                <w:color w:val="F8F8F2"/>
+                <w:sz w:val="18"/>
+                <w:szCs w:val="18"/>
+              </w:rPr>
+              <w:t>();</w:t>
+            </w:r>
+          </w:p>
+          <w:p>
+            <w:pPr>
+              <w:shd w:val="clear" w:color="auto" w:fill="13141F"/>
+              <w:spacing w:line="270" w:lineRule="atLeast"/>
+              <w:rPr>
+                <w:rFonts w:ascii="Fira Code" w:hAnsi="Fira Code" w:cs="Fira Code"/>
+                <w:color w:val="F8F8F2"/>
+                <w:sz w:val="18"/>
+                <w:szCs w:val="18"/>
+              </w:rPr>
+            </w:pPr>
+            <w:r>
+              <w:rPr>
+                <w:rFonts w:ascii="Fira Code" w:hAnsi="Fira Code" w:cs="Fira Code"/>
+                <w:color w:val="F8F8F2"/>
+                <w:sz w:val="18"/>
+                <w:szCs w:val="18"/>
+              </w:rPr>
+              <w:t xml:space="preserve">    }</w:t>
+            </w:r>
+          </w:p>
+          <w:p>
+            <w:pPr>
+              <w:shd w:val="clear" w:color="auto" w:fill="13141F"/>
+              <w:spacing w:line="270" w:lineRule="atLeast"/>
+              <w:rPr>
+                <w:rFonts w:ascii="Fira Code" w:hAnsi="Fira Code" w:cs="Fira Code"/>
+                <w:color w:val="F8F8F2"/>
+                <w:sz w:val="18"/>
+                <w:szCs w:val="18"/>
+              </w:rPr>
+            </w:pPr>
+          </w:p>
+          <w:p>
+            <w:pPr>
+              <w:shd w:val="clear" w:color="auto" w:fill="13141F"/>
+              <w:spacing w:line="270" w:lineRule="atLeast"/>
+              <w:rPr>
+                <w:rFonts w:ascii="Fira Code" w:hAnsi="Fira Code" w:cs="Fira Code"/>
+                <w:color w:val="F8F8F2"/>
+                <w:sz w:val="18"/>
+                <w:szCs w:val="18"/>
+              </w:rPr>
+            </w:pPr>
+            <w:r>
+              <w:rPr>
+                <w:rFonts w:ascii="Fira Code" w:hAnsi="Fira Code" w:cs="Fira Code"/>
+                <w:color w:val="F8F8F2"/>
+                <w:sz w:val="18"/>
+                <w:szCs w:val="18"/>
+              </w:rPr>
+              <w:t xml:space="preserve">    </w:t>
+            </w:r>
+            <w:r>
+              <w:rPr>
+                <w:rFonts w:ascii="Fira Code" w:hAnsi="Fira Code" w:cs="Fira Code"/>
+                <w:color w:val="8BE9FD"/>
+                <w:sz w:val="18"/>
+                <w:szCs w:val="18"/>
+              </w:rPr>
+              <w:t>string</w:t>
+            </w:r>
+            <w:r>
+              <w:rPr>
+                <w:rFonts w:ascii="Fira Code" w:hAnsi="Fira Code" w:cs="Fira Code"/>
+                <w:color w:val="F8F8F2"/>
+                <w:sz w:val="18"/>
+                <w:szCs w:val="18"/>
+              </w:rPr>
+              <w:t xml:space="preserve"> old_word, new_word;</w:t>
+            </w:r>
+          </w:p>
+          <w:p>
+            <w:pPr>
+              <w:shd w:val="clear" w:color="auto" w:fill="13141F"/>
+              <w:spacing w:line="270" w:lineRule="atLeast"/>
+              <w:rPr>
+                <w:rFonts w:ascii="Fira Code" w:hAnsi="Fira Code" w:cs="Fira Code"/>
+                <w:color w:val="F8F8F2"/>
+                <w:sz w:val="18"/>
+                <w:szCs w:val="18"/>
+              </w:rPr>
+            </w:pPr>
+            <w:r>
+              <w:rPr>
+                <w:rFonts w:ascii="Fira Code" w:hAnsi="Fira Code" w:cs="Fira Code"/>
+                <w:color w:val="F8F8F2"/>
+                <w:sz w:val="18"/>
+                <w:szCs w:val="18"/>
+              </w:rPr>
+              <w:t xml:space="preserve">    cout </w:t>
+            </w:r>
+            <w:r>
+              <w:rPr>
+                <w:rFonts w:ascii="Fira Code" w:hAnsi="Fira Code" w:cs="Fira Code"/>
+                <w:color w:val="50FA7B"/>
+                <w:sz w:val="18"/>
+                <w:szCs w:val="18"/>
+              </w:rPr>
+              <w:t>&lt;&lt;</w:t>
+            </w:r>
+            <w:r>
+              <w:rPr>
+                <w:rFonts w:ascii="Fira Code" w:hAnsi="Fira Code" w:cs="Fira Code"/>
+                <w:color w:val="F8F8F2"/>
+                <w:sz w:val="18"/>
+                <w:szCs w:val="18"/>
+              </w:rPr>
+              <w:t xml:space="preserve"> </w:t>
+            </w:r>
+            <w:r>
+              <w:rPr>
+                <w:rFonts w:ascii="Fira Code" w:hAnsi="Fira Code" w:cs="Fira Code"/>
                 <w:color w:val="E9F284"/>
                 <w:sz w:val="18"/>
                 <w:szCs w:val="18"/>
@@ -25103,9 +26106,8 @@
                 <w:sz w:val="18"/>
                 <w:szCs w:val="18"/>
               </w:rPr>
-              <w:t>Unable to open file data.txt</w:t>
-            </w:r>
-            <w:proofErr w:type="gramStart"/>
+              <w:t xml:space="preserve">Enter word to replace: </w:t>
+            </w:r>
             <w:r>
               <w:rPr>
                 <w:rFonts w:ascii="Fira Code" w:hAnsi="Fira Code" w:cs="Fira Code"/>
@@ -25124,7 +26126,246 @@
               </w:rPr>
               <w:t>;</w:t>
             </w:r>
-            <w:proofErr w:type="gramEnd"/>
+          </w:p>
+          <w:p>
+            <w:pPr>
+              <w:shd w:val="clear" w:color="auto" w:fill="13141F"/>
+              <w:spacing w:line="270" w:lineRule="atLeast"/>
+              <w:rPr>
+                <w:rFonts w:ascii="Fira Code" w:hAnsi="Fira Code" w:cs="Fira Code"/>
+                <w:color w:val="F8F8F2"/>
+                <w:sz w:val="18"/>
+                <w:szCs w:val="18"/>
+              </w:rPr>
+            </w:pPr>
+            <w:r>
+              <w:rPr>
+                <w:rFonts w:ascii="Fira Code" w:hAnsi="Fira Code" w:cs="Fira Code"/>
+                <w:color w:val="F8F8F2"/>
+                <w:sz w:val="18"/>
+                <w:szCs w:val="18"/>
+              </w:rPr>
+              <w:t xml:space="preserve">    cin </w:t>
+            </w:r>
+            <w:r>
+              <w:rPr>
+                <w:rFonts w:ascii="Fira Code" w:hAnsi="Fira Code" w:cs="Fira Code"/>
+                <w:color w:val="50FA7B"/>
+                <w:sz w:val="18"/>
+                <w:szCs w:val="18"/>
+              </w:rPr>
+              <w:t>&gt;&gt;</w:t>
+            </w:r>
+            <w:r>
+              <w:rPr>
+                <w:rFonts w:ascii="Fira Code" w:hAnsi="Fira Code" w:cs="Fira Code"/>
+                <w:color w:val="F8F8F2"/>
+                <w:sz w:val="18"/>
+                <w:szCs w:val="18"/>
+              </w:rPr>
+              <w:t xml:space="preserve"> old_word;</w:t>
+            </w:r>
+          </w:p>
+          <w:p>
+            <w:pPr>
+              <w:shd w:val="clear" w:color="auto" w:fill="13141F"/>
+              <w:spacing w:line="270" w:lineRule="atLeast"/>
+              <w:rPr>
+                <w:rFonts w:ascii="Fira Code" w:hAnsi="Fira Code" w:cs="Fira Code"/>
+                <w:color w:val="F8F8F2"/>
+                <w:sz w:val="18"/>
+                <w:szCs w:val="18"/>
+              </w:rPr>
+            </w:pPr>
+            <w:r>
+              <w:rPr>
+                <w:rFonts w:ascii="Fira Code" w:hAnsi="Fira Code" w:cs="Fira Code"/>
+                <w:color w:val="F8F8F2"/>
+                <w:sz w:val="18"/>
+                <w:szCs w:val="18"/>
+              </w:rPr>
+              <w:t xml:space="preserve">    cout </w:t>
+            </w:r>
+            <w:r>
+              <w:rPr>
+                <w:rFonts w:ascii="Fira Code" w:hAnsi="Fira Code" w:cs="Fira Code"/>
+                <w:color w:val="50FA7B"/>
+                <w:sz w:val="18"/>
+                <w:szCs w:val="18"/>
+              </w:rPr>
+              <w:t>&lt;&lt;</w:t>
+            </w:r>
+            <w:r>
+              <w:rPr>
+                <w:rFonts w:ascii="Fira Code" w:hAnsi="Fira Code" w:cs="Fira Code"/>
+                <w:color w:val="F8F8F2"/>
+                <w:sz w:val="18"/>
+                <w:szCs w:val="18"/>
+              </w:rPr>
+              <w:t xml:space="preserve"> </w:t>
+            </w:r>
+            <w:r>
+              <w:rPr>
+                <w:rFonts w:ascii="Fira Code" w:hAnsi="Fira Code" w:cs="Fira Code"/>
+                <w:color w:val="E9F284"/>
+                <w:sz w:val="18"/>
+                <w:szCs w:val="18"/>
+              </w:rPr>
+              <w:t>"</w:t>
+            </w:r>
+            <w:r>
+              <w:rPr>
+                <w:rFonts w:ascii="Fira Code" w:hAnsi="Fira Code" w:cs="Fira Code"/>
+                <w:color w:val="F1FA8C"/>
+                <w:sz w:val="18"/>
+                <w:szCs w:val="18"/>
+              </w:rPr>
+              <w:t xml:space="preserve">Enter new word: </w:t>
+            </w:r>
+            <w:r>
+              <w:rPr>
+                <w:rFonts w:ascii="Fira Code" w:hAnsi="Fira Code" w:cs="Fira Code"/>
+                <w:color w:val="E9F284"/>
+                <w:sz w:val="18"/>
+                <w:szCs w:val="18"/>
+              </w:rPr>
+              <w:t>"</w:t>
+            </w:r>
+            <w:r>
+              <w:rPr>
+                <w:rFonts w:ascii="Fira Code" w:hAnsi="Fira Code" w:cs="Fira Code"/>
+                <w:color w:val="F8F8F2"/>
+                <w:sz w:val="18"/>
+                <w:szCs w:val="18"/>
+              </w:rPr>
+              <w:t>;</w:t>
+            </w:r>
+          </w:p>
+          <w:p>
+            <w:pPr>
+              <w:shd w:val="clear" w:color="auto" w:fill="13141F"/>
+              <w:spacing w:line="270" w:lineRule="atLeast"/>
+              <w:rPr>
+                <w:rFonts w:ascii="Fira Code" w:hAnsi="Fira Code" w:cs="Fira Code"/>
+                <w:color w:val="F8F8F2"/>
+                <w:sz w:val="18"/>
+                <w:szCs w:val="18"/>
+              </w:rPr>
+            </w:pPr>
+            <w:r>
+              <w:rPr>
+                <w:rFonts w:ascii="Fira Code" w:hAnsi="Fira Code" w:cs="Fira Code"/>
+                <w:color w:val="F8F8F2"/>
+                <w:sz w:val="18"/>
+                <w:szCs w:val="18"/>
+              </w:rPr>
+              <w:t xml:space="preserve">    cin </w:t>
+            </w:r>
+            <w:r>
+              <w:rPr>
+                <w:rFonts w:ascii="Fira Code" w:hAnsi="Fira Code" w:cs="Fira Code"/>
+                <w:color w:val="50FA7B"/>
+                <w:sz w:val="18"/>
+                <w:szCs w:val="18"/>
+              </w:rPr>
+              <w:t>&gt;&gt;</w:t>
+            </w:r>
+            <w:r>
+              <w:rPr>
+                <w:rFonts w:ascii="Fira Code" w:hAnsi="Fira Code" w:cs="Fira Code"/>
+                <w:color w:val="F8F8F2"/>
+                <w:sz w:val="18"/>
+                <w:szCs w:val="18"/>
+              </w:rPr>
+              <w:t xml:space="preserve"> new_word;</w:t>
+            </w:r>
+          </w:p>
+          <w:p>
+            <w:pPr>
+              <w:shd w:val="clear" w:color="auto" w:fill="13141F"/>
+              <w:spacing w:line="270" w:lineRule="atLeast"/>
+              <w:rPr>
+                <w:rFonts w:ascii="Fira Code" w:hAnsi="Fira Code" w:cs="Fira Code"/>
+                <w:color w:val="F8F8F2"/>
+                <w:sz w:val="18"/>
+                <w:szCs w:val="18"/>
+              </w:rPr>
+            </w:pPr>
+          </w:p>
+          <w:p>
+            <w:pPr>
+              <w:shd w:val="clear" w:color="auto" w:fill="13141F"/>
+              <w:spacing w:line="270" w:lineRule="atLeast"/>
+              <w:rPr>
+                <w:rFonts w:ascii="Fira Code" w:hAnsi="Fira Code" w:cs="Fira Code"/>
+                <w:color w:val="F8F8F2"/>
+                <w:sz w:val="18"/>
+                <w:szCs w:val="18"/>
+              </w:rPr>
+            </w:pPr>
+            <w:r>
+              <w:rPr>
+                <w:rFonts w:ascii="Fira Code" w:hAnsi="Fira Code" w:cs="Fira Code"/>
+                <w:color w:val="F8F8F2"/>
+                <w:sz w:val="18"/>
+                <w:szCs w:val="18"/>
+              </w:rPr>
+              <w:t xml:space="preserve">    </w:t>
+            </w:r>
+            <w:r>
+              <w:rPr>
+                <w:rFonts w:ascii="Fira Code" w:hAnsi="Fira Code" w:cs="Fira Code"/>
+                <w:color w:val="FF79C6"/>
+                <w:sz w:val="18"/>
+                <w:szCs w:val="18"/>
+              </w:rPr>
+              <w:t>for</w:t>
+            </w:r>
+            <w:r>
+              <w:rPr>
+                <w:rFonts w:ascii="Fira Code" w:hAnsi="Fira Code" w:cs="Fira Code"/>
+                <w:color w:val="F8F8F2"/>
+                <w:sz w:val="18"/>
+                <w:szCs w:val="18"/>
+              </w:rPr>
+              <w:t xml:space="preserve"> (</w:t>
+            </w:r>
+            <w:r>
+              <w:rPr>
+                <w:rFonts w:ascii="Fira Code" w:hAnsi="Fira Code" w:cs="Fira Code"/>
+                <w:color w:val="FF79C6"/>
+                <w:sz w:val="18"/>
+                <w:szCs w:val="18"/>
+              </w:rPr>
+              <w:t>auto</w:t>
+            </w:r>
+            <w:r>
+              <w:rPr>
+                <w:rFonts w:ascii="Fira Code" w:hAnsi="Fira Code" w:cs="Fira Code"/>
+                <w:color w:val="F8F8F2"/>
+                <w:sz w:val="18"/>
+                <w:szCs w:val="18"/>
+              </w:rPr>
+              <w:t xml:space="preserve"> </w:t>
+            </w:r>
+            <w:r>
+              <w:rPr>
+                <w:rFonts w:ascii="Fira Code" w:hAnsi="Fira Code" w:cs="Fira Code"/>
+                <w:color w:val="FF79C6"/>
+                <w:sz w:val="18"/>
+                <w:szCs w:val="18"/>
+              </w:rPr>
+              <w:t>&amp;</w:t>
+            </w:r>
+            <w:r>
+              <w:rPr>
+                <w:rFonts w:ascii="Fira Code" w:hAnsi="Fira Code" w:cs="Fira Code"/>
+                <w:color w:val="F8F8F2"/>
+                <w:sz w:val="18"/>
+                <w:szCs w:val="18"/>
+              </w:rPr>
+              <w:t>l : lines) {</w:t>
+            </w:r>
           </w:p>
           <w:p>
             <w:pPr>
@@ -25153,6 +26394,592 @@
                 <w:sz w:val="18"/>
                 <w:szCs w:val="18"/>
               </w:rPr>
+              <w:t>if</w:t>
+            </w:r>
+            <w:r>
+              <w:rPr>
+                <w:rFonts w:ascii="Fira Code" w:hAnsi="Fira Code" w:cs="Fira Code"/>
+                <w:color w:val="F8F8F2"/>
+                <w:sz w:val="18"/>
+                <w:szCs w:val="18"/>
+              </w:rPr>
+              <w:t xml:space="preserve"> (l </w:t>
+            </w:r>
+            <w:r>
+              <w:rPr>
+                <w:rFonts w:ascii="Fira Code" w:hAnsi="Fira Code" w:cs="Fira Code"/>
+                <w:color w:val="50FA7B"/>
+                <w:sz w:val="18"/>
+                <w:szCs w:val="18"/>
+              </w:rPr>
+              <w:t>==</w:t>
+            </w:r>
+            <w:r>
+              <w:rPr>
+                <w:rFonts w:ascii="Fira Code" w:hAnsi="Fira Code" w:cs="Fira Code"/>
+                <w:color w:val="F8F8F2"/>
+                <w:sz w:val="18"/>
+                <w:szCs w:val="18"/>
+              </w:rPr>
+              <w:t xml:space="preserve"> old_word) {</w:t>
+            </w:r>
+          </w:p>
+          <w:p>
+            <w:pPr>
+              <w:shd w:val="clear" w:color="auto" w:fill="13141F"/>
+              <w:spacing w:line="270" w:lineRule="atLeast"/>
+              <w:rPr>
+                <w:rFonts w:ascii="Fira Code" w:hAnsi="Fira Code" w:cs="Fira Code"/>
+                <w:color w:val="F8F8F2"/>
+                <w:sz w:val="18"/>
+                <w:szCs w:val="18"/>
+              </w:rPr>
+            </w:pPr>
+            <w:r>
+              <w:rPr>
+                <w:rFonts w:ascii="Fira Code" w:hAnsi="Fira Code" w:cs="Fira Code"/>
+                <w:color w:val="F8F8F2"/>
+                <w:sz w:val="18"/>
+                <w:szCs w:val="18"/>
+              </w:rPr>
+              <w:t xml:space="preserve">            l </w:t>
+            </w:r>
+            <w:r>
+              <w:rPr>
+                <w:rFonts w:ascii="Fira Code" w:hAnsi="Fira Code" w:cs="Fira Code"/>
+                <w:color w:val="50FA7B"/>
+                <w:sz w:val="18"/>
+                <w:szCs w:val="18"/>
+              </w:rPr>
+              <w:t>=</w:t>
+            </w:r>
+            <w:r>
+              <w:rPr>
+                <w:rFonts w:ascii="Fira Code" w:hAnsi="Fira Code" w:cs="Fira Code"/>
+                <w:color w:val="F8F8F2"/>
+                <w:sz w:val="18"/>
+                <w:szCs w:val="18"/>
+              </w:rPr>
+              <w:t xml:space="preserve"> new_word;</w:t>
+            </w:r>
+          </w:p>
+          <w:p>
+            <w:pPr>
+              <w:shd w:val="clear" w:color="auto" w:fill="13141F"/>
+              <w:spacing w:line="270" w:lineRule="atLeast"/>
+              <w:rPr>
+                <w:rFonts w:ascii="Fira Code" w:hAnsi="Fira Code" w:cs="Fira Code"/>
+                <w:color w:val="F8F8F2"/>
+                <w:sz w:val="18"/>
+                <w:szCs w:val="18"/>
+              </w:rPr>
+            </w:pPr>
+            <w:r>
+              <w:rPr>
+                <w:rFonts w:ascii="Fira Code" w:hAnsi="Fira Code" w:cs="Fira Code"/>
+                <w:color w:val="F8F8F2"/>
+                <w:sz w:val="18"/>
+                <w:szCs w:val="18"/>
+              </w:rPr>
+              <w:t xml:space="preserve">        }</w:t>
+            </w:r>
+          </w:p>
+          <w:p>
+            <w:pPr>
+              <w:shd w:val="clear" w:color="auto" w:fill="13141F"/>
+              <w:spacing w:line="270" w:lineRule="atLeast"/>
+              <w:rPr>
+                <w:rFonts w:ascii="Fira Code" w:hAnsi="Fira Code" w:cs="Fira Code"/>
+                <w:color w:val="F8F8F2"/>
+                <w:sz w:val="18"/>
+                <w:szCs w:val="18"/>
+              </w:rPr>
+            </w:pPr>
+            <w:r>
+              <w:rPr>
+                <w:rFonts w:ascii="Fira Code" w:hAnsi="Fira Code" w:cs="Fira Code"/>
+                <w:color w:val="F8F8F2"/>
+                <w:sz w:val="18"/>
+                <w:szCs w:val="18"/>
+              </w:rPr>
+              <w:t xml:space="preserve">    }</w:t>
+            </w:r>
+          </w:p>
+          <w:p>
+            <w:pPr>
+              <w:shd w:val="clear" w:color="auto" w:fill="13141F"/>
+              <w:spacing w:line="270" w:lineRule="atLeast"/>
+              <w:rPr>
+                <w:rFonts w:ascii="Fira Code" w:hAnsi="Fira Code" w:cs="Fira Code"/>
+                <w:color w:val="F8F8F2"/>
+                <w:sz w:val="18"/>
+                <w:szCs w:val="18"/>
+              </w:rPr>
+            </w:pPr>
+          </w:p>
+          <w:p>
+            <w:pPr>
+              <w:shd w:val="clear" w:color="auto" w:fill="13141F"/>
+              <w:spacing w:line="270" w:lineRule="atLeast"/>
+              <w:rPr>
+                <w:rFonts w:ascii="Fira Code" w:hAnsi="Fira Code" w:cs="Fira Code"/>
+                <w:color w:val="F8F8F2"/>
+                <w:sz w:val="18"/>
+                <w:szCs w:val="18"/>
+              </w:rPr>
+            </w:pPr>
+            <w:r>
+              <w:rPr>
+                <w:rFonts w:ascii="Fira Code" w:hAnsi="Fira Code" w:cs="Fira Code"/>
+                <w:color w:val="F8F8F2"/>
+                <w:sz w:val="18"/>
+                <w:szCs w:val="18"/>
+              </w:rPr>
+              <w:t xml:space="preserve">    </w:t>
+            </w:r>
+            <w:r>
+              <w:rPr>
+                <w:rFonts w:ascii="Fira Code" w:hAnsi="Fira Code" w:cs="Fira Code"/>
+                <w:color w:val="8BE9FD"/>
+                <w:sz w:val="18"/>
+                <w:szCs w:val="18"/>
+              </w:rPr>
+              <w:t>ofstream</w:t>
+            </w:r>
+            <w:r>
+              <w:rPr>
+                <w:rFonts w:ascii="Fira Code" w:hAnsi="Fira Code" w:cs="Fira Code"/>
+                <w:color w:val="F8F8F2"/>
+                <w:sz w:val="18"/>
+                <w:szCs w:val="18"/>
+              </w:rPr>
+              <w:t xml:space="preserve"> outfile(</w:t>
+            </w:r>
+            <w:r>
+              <w:rPr>
+                <w:rFonts w:ascii="Fira Code" w:hAnsi="Fira Code" w:cs="Fira Code"/>
+                <w:color w:val="E9F284"/>
+                <w:sz w:val="18"/>
+                <w:szCs w:val="18"/>
+              </w:rPr>
+              <w:t>"</w:t>
+            </w:r>
+            <w:r>
+              <w:rPr>
+                <w:rFonts w:ascii="Fira Code" w:hAnsi="Fira Code" w:cs="Fira Code"/>
+                <w:color w:val="F1FA8C"/>
+                <w:sz w:val="18"/>
+                <w:szCs w:val="18"/>
+              </w:rPr>
+              <w:t>data.txt</w:t>
+            </w:r>
+            <w:r>
+              <w:rPr>
+                <w:rFonts w:ascii="Fira Code" w:hAnsi="Fira Code" w:cs="Fira Code"/>
+                <w:color w:val="E9F284"/>
+                <w:sz w:val="18"/>
+                <w:szCs w:val="18"/>
+              </w:rPr>
+              <w:t>"</w:t>
+            </w:r>
+            <w:r>
+              <w:rPr>
+                <w:rFonts w:ascii="Fira Code" w:hAnsi="Fira Code" w:cs="Fira Code"/>
+                <w:color w:val="F8F8F2"/>
+                <w:sz w:val="18"/>
+                <w:szCs w:val="18"/>
+              </w:rPr>
+              <w:t>);</w:t>
+            </w:r>
+          </w:p>
+          <w:p>
+            <w:pPr>
+              <w:shd w:val="clear" w:color="auto" w:fill="13141F"/>
+              <w:spacing w:line="270" w:lineRule="atLeast"/>
+              <w:rPr>
+                <w:rFonts w:ascii="Fira Code" w:hAnsi="Fira Code" w:cs="Fira Code"/>
+                <w:color w:val="F8F8F2"/>
+                <w:sz w:val="18"/>
+                <w:szCs w:val="18"/>
+              </w:rPr>
+            </w:pPr>
+            <w:r>
+              <w:rPr>
+                <w:rFonts w:ascii="Fira Code" w:hAnsi="Fira Code" w:cs="Fira Code"/>
+                <w:color w:val="F8F8F2"/>
+                <w:sz w:val="18"/>
+                <w:szCs w:val="18"/>
+              </w:rPr>
+              <w:t xml:space="preserve">    </w:t>
+            </w:r>
+            <w:r>
+              <w:rPr>
+                <w:rFonts w:ascii="Fira Code" w:hAnsi="Fira Code" w:cs="Fira Code"/>
+                <w:color w:val="FF79C6"/>
+                <w:sz w:val="18"/>
+                <w:szCs w:val="18"/>
+              </w:rPr>
+              <w:t>for</w:t>
+            </w:r>
+            <w:r>
+              <w:rPr>
+                <w:rFonts w:ascii="Fira Code" w:hAnsi="Fira Code" w:cs="Fira Code"/>
+                <w:color w:val="F8F8F2"/>
+                <w:sz w:val="18"/>
+                <w:szCs w:val="18"/>
+              </w:rPr>
+              <w:t xml:space="preserve"> (</w:t>
+            </w:r>
+            <w:r>
+              <w:rPr>
+                <w:rFonts w:ascii="Fira Code" w:hAnsi="Fira Code" w:cs="Fira Code"/>
+                <w:color w:val="FF79C6"/>
+                <w:sz w:val="18"/>
+                <w:szCs w:val="18"/>
+              </w:rPr>
+              <w:t>const</w:t>
+            </w:r>
+            <w:r>
+              <w:rPr>
+                <w:rFonts w:ascii="Fira Code" w:hAnsi="Fira Code" w:cs="Fira Code"/>
+                <w:color w:val="F8F8F2"/>
+                <w:sz w:val="18"/>
+                <w:szCs w:val="18"/>
+              </w:rPr>
+              <w:t xml:space="preserve"> </w:t>
+            </w:r>
+            <w:r>
+              <w:rPr>
+                <w:rFonts w:ascii="Fira Code" w:hAnsi="Fira Code" w:cs="Fira Code"/>
+                <w:color w:val="FF79C6"/>
+                <w:sz w:val="18"/>
+                <w:szCs w:val="18"/>
+              </w:rPr>
+              <w:t>auto</w:t>
+            </w:r>
+            <w:r>
+              <w:rPr>
+                <w:rFonts w:ascii="Fira Code" w:hAnsi="Fira Code" w:cs="Fira Code"/>
+                <w:color w:val="F8F8F2"/>
+                <w:sz w:val="18"/>
+                <w:szCs w:val="18"/>
+              </w:rPr>
+              <w:t xml:space="preserve"> </w:t>
+            </w:r>
+            <w:r>
+              <w:rPr>
+                <w:rFonts w:ascii="Fira Code" w:hAnsi="Fira Code" w:cs="Fira Code"/>
+                <w:color w:val="FF79C6"/>
+                <w:sz w:val="18"/>
+                <w:szCs w:val="18"/>
+              </w:rPr>
+              <w:t>&amp;</w:t>
+            </w:r>
+            <w:r>
+              <w:rPr>
+                <w:rFonts w:ascii="Fira Code" w:hAnsi="Fira Code" w:cs="Fira Code"/>
+                <w:color w:val="F8F8F2"/>
+                <w:sz w:val="18"/>
+                <w:szCs w:val="18"/>
+              </w:rPr>
+              <w:t>l : lines) {</w:t>
+            </w:r>
+          </w:p>
+          <w:p>
+            <w:pPr>
+              <w:shd w:val="clear" w:color="auto" w:fill="13141F"/>
+              <w:spacing w:line="270" w:lineRule="atLeast"/>
+              <w:rPr>
+                <w:rFonts w:ascii="Fira Code" w:hAnsi="Fira Code" w:cs="Fira Code"/>
+                <w:color w:val="F8F8F2"/>
+                <w:sz w:val="18"/>
+                <w:szCs w:val="18"/>
+              </w:rPr>
+            </w:pPr>
+            <w:r>
+              <w:rPr>
+                <w:rFonts w:ascii="Fira Code" w:hAnsi="Fira Code" w:cs="Fira Code"/>
+                <w:color w:val="F8F8F2"/>
+                <w:sz w:val="18"/>
+                <w:szCs w:val="18"/>
+              </w:rPr>
+              <w:t xml:space="preserve">        outfile </w:t>
+            </w:r>
+            <w:r>
+              <w:rPr>
+                <w:rFonts w:ascii="Fira Code" w:hAnsi="Fira Code" w:cs="Fira Code"/>
+                <w:color w:val="50FA7B"/>
+                <w:sz w:val="18"/>
+                <w:szCs w:val="18"/>
+              </w:rPr>
+              <w:t>&lt;&lt;</w:t>
+            </w:r>
+            <w:r>
+              <w:rPr>
+                <w:rFonts w:ascii="Fira Code" w:hAnsi="Fira Code" w:cs="Fira Code"/>
+                <w:color w:val="F8F8F2"/>
+                <w:sz w:val="18"/>
+                <w:szCs w:val="18"/>
+              </w:rPr>
+              <w:t xml:space="preserve"> l </w:t>
+            </w:r>
+            <w:r>
+              <w:rPr>
+                <w:rFonts w:ascii="Fira Code" w:hAnsi="Fira Code" w:cs="Fira Code"/>
+                <w:color w:val="50FA7B"/>
+                <w:sz w:val="18"/>
+                <w:szCs w:val="18"/>
+              </w:rPr>
+              <w:t>&lt;&lt;</w:t>
+            </w:r>
+            <w:r>
+              <w:rPr>
+                <w:rFonts w:ascii="Fira Code" w:hAnsi="Fira Code" w:cs="Fira Code"/>
+                <w:color w:val="F8F8F2"/>
+                <w:sz w:val="18"/>
+                <w:szCs w:val="18"/>
+              </w:rPr>
+              <w:t xml:space="preserve"> </w:t>
+            </w:r>
+            <w:r>
+              <w:rPr>
+                <w:rFonts w:ascii="Fira Code" w:hAnsi="Fira Code" w:cs="Fira Code"/>
+                <w:color w:val="50FA7B"/>
+                <w:sz w:val="18"/>
+                <w:szCs w:val="18"/>
+              </w:rPr>
+              <w:t>endl</w:t>
+            </w:r>
+            <w:r>
+              <w:rPr>
+                <w:rFonts w:ascii="Fira Code" w:hAnsi="Fira Code" w:cs="Fira Code"/>
+                <w:color w:val="F8F8F2"/>
+                <w:sz w:val="18"/>
+                <w:szCs w:val="18"/>
+              </w:rPr>
+              <w:t>;</w:t>
+            </w:r>
+          </w:p>
+          <w:p>
+            <w:pPr>
+              <w:shd w:val="clear" w:color="auto" w:fill="13141F"/>
+              <w:spacing w:line="270" w:lineRule="atLeast"/>
+              <w:rPr>
+                <w:rFonts w:ascii="Fira Code" w:hAnsi="Fira Code" w:cs="Fira Code"/>
+                <w:color w:val="F8F8F2"/>
+                <w:sz w:val="18"/>
+                <w:szCs w:val="18"/>
+              </w:rPr>
+            </w:pPr>
+            <w:r>
+              <w:rPr>
+                <w:rFonts w:ascii="Fira Code" w:hAnsi="Fira Code" w:cs="Fira Code"/>
+                <w:color w:val="F8F8F2"/>
+                <w:sz w:val="18"/>
+                <w:szCs w:val="18"/>
+              </w:rPr>
+              <w:t xml:space="preserve">    }</w:t>
+            </w:r>
+          </w:p>
+          <w:p>
+            <w:pPr>
+              <w:shd w:val="clear" w:color="auto" w:fill="13141F"/>
+              <w:spacing w:line="270" w:lineRule="atLeast"/>
+              <w:rPr>
+                <w:rFonts w:ascii="Fira Code" w:hAnsi="Fira Code" w:cs="Fira Code"/>
+                <w:color w:val="F8F8F2"/>
+                <w:sz w:val="18"/>
+                <w:szCs w:val="18"/>
+              </w:rPr>
+            </w:pPr>
+            <w:r>
+              <w:rPr>
+                <w:rFonts w:ascii="Fira Code" w:hAnsi="Fira Code" w:cs="Fira Code"/>
+                <w:color w:val="F8F8F2"/>
+                <w:sz w:val="18"/>
+                <w:szCs w:val="18"/>
+              </w:rPr>
+              <w:t xml:space="preserve">    outfile.</w:t>
+            </w:r>
+            <w:r>
+              <w:rPr>
+                <w:rFonts w:ascii="Fira Code" w:hAnsi="Fira Code" w:cs="Fira Code"/>
+                <w:color w:val="50FA7B"/>
+                <w:sz w:val="18"/>
+                <w:szCs w:val="18"/>
+              </w:rPr>
+              <w:t>close</w:t>
+            </w:r>
+            <w:r>
+              <w:rPr>
+                <w:rFonts w:ascii="Fira Code" w:hAnsi="Fira Code" w:cs="Fira Code"/>
+                <w:color w:val="F8F8F2"/>
+                <w:sz w:val="18"/>
+                <w:szCs w:val="18"/>
+              </w:rPr>
+              <w:t>();</w:t>
+            </w:r>
+          </w:p>
+          <w:p>
+            <w:pPr>
+              <w:shd w:val="clear" w:color="auto" w:fill="13141F"/>
+              <w:spacing w:line="270" w:lineRule="atLeast"/>
+              <w:rPr>
+                <w:rFonts w:ascii="Fira Code" w:hAnsi="Fira Code" w:cs="Fira Code"/>
+                <w:color w:val="F8F8F2"/>
+                <w:sz w:val="18"/>
+                <w:szCs w:val="18"/>
+              </w:rPr>
+            </w:pPr>
+          </w:p>
+          <w:p>
+            <w:pPr>
+              <w:shd w:val="clear" w:color="auto" w:fill="13141F"/>
+              <w:spacing w:line="270" w:lineRule="atLeast"/>
+              <w:rPr>
+                <w:rFonts w:ascii="Fira Code" w:hAnsi="Fira Code" w:cs="Fira Code"/>
+                <w:color w:val="F8F8F2"/>
+                <w:sz w:val="18"/>
+                <w:szCs w:val="18"/>
+              </w:rPr>
+            </w:pPr>
+            <w:r>
+              <w:rPr>
+                <w:rFonts w:ascii="Fira Code" w:hAnsi="Fira Code" w:cs="Fira Code"/>
+                <w:color w:val="F8F8F2"/>
+                <w:sz w:val="18"/>
+                <w:szCs w:val="18"/>
+              </w:rPr>
+              <w:t xml:space="preserve">    cout </w:t>
+            </w:r>
+            <w:r>
+              <w:rPr>
+                <w:rFonts w:ascii="Fira Code" w:hAnsi="Fira Code" w:cs="Fira Code"/>
+                <w:color w:val="50FA7B"/>
+                <w:sz w:val="18"/>
+                <w:szCs w:val="18"/>
+              </w:rPr>
+              <w:t>&lt;&lt;</w:t>
+            </w:r>
+            <w:r>
+              <w:rPr>
+                <w:rFonts w:ascii="Fira Code" w:hAnsi="Fira Code" w:cs="Fira Code"/>
+                <w:color w:val="F8F8F2"/>
+                <w:sz w:val="18"/>
+                <w:szCs w:val="18"/>
+              </w:rPr>
+              <w:t xml:space="preserve"> </w:t>
+            </w:r>
+            <w:r>
+              <w:rPr>
+                <w:rFonts w:ascii="Fira Code" w:hAnsi="Fira Code" w:cs="Fira Code"/>
+                <w:color w:val="E9F284"/>
+                <w:sz w:val="18"/>
+                <w:szCs w:val="18"/>
+              </w:rPr>
+              <w:t>"</w:t>
+            </w:r>
+            <w:r>
+              <w:rPr>
+                <w:rFonts w:ascii="Fira Code" w:hAnsi="Fira Code" w:cs="Fira Code"/>
+                <w:color w:val="F1FA8C"/>
+                <w:sz w:val="18"/>
+                <w:szCs w:val="18"/>
+              </w:rPr>
+              <w:t>[</w:t>
+            </w:r>
+            <w:r>
+              <w:rPr>
+                <w:rFonts w:ascii="Fira Code" w:hAnsi="Fira Code" w:cs="Angsana New"/>
+                <w:color w:val="F1FA8C"/>
+                <w:sz w:val="18"/>
+                <w:szCs w:val="18"/>
+                <w:cs/>
+              </w:rPr>
+              <w:t>แก้ไขข้อมูลในไฟล์เรียบร้อย!]</w:t>
+            </w:r>
+            <w:r>
+              <w:rPr>
+                <w:rFonts w:ascii="Fira Code" w:hAnsi="Fira Code" w:cs="Fira Code"/>
+                <w:color w:val="E9F284"/>
+                <w:sz w:val="18"/>
+                <w:szCs w:val="18"/>
+              </w:rPr>
+              <w:t>"</w:t>
+            </w:r>
+            <w:r>
+              <w:rPr>
+                <w:rFonts w:ascii="Fira Code" w:hAnsi="Fira Code" w:cs="Fira Code"/>
+                <w:color w:val="F8F8F2"/>
+                <w:sz w:val="18"/>
+                <w:szCs w:val="18"/>
+              </w:rPr>
+              <w:t xml:space="preserve"> </w:t>
+            </w:r>
+            <w:r>
+              <w:rPr>
+                <w:rFonts w:ascii="Fira Code" w:hAnsi="Fira Code" w:cs="Fira Code"/>
+                <w:color w:val="50FA7B"/>
+                <w:sz w:val="18"/>
+                <w:szCs w:val="18"/>
+              </w:rPr>
+              <w:t>&lt;&lt;</w:t>
+            </w:r>
+            <w:r>
+              <w:rPr>
+                <w:rFonts w:ascii="Fira Code" w:hAnsi="Fira Code" w:cs="Fira Code"/>
+                <w:color w:val="F8F8F2"/>
+                <w:sz w:val="18"/>
+                <w:szCs w:val="18"/>
+              </w:rPr>
+              <w:t xml:space="preserve"> </w:t>
+            </w:r>
+            <w:r>
+              <w:rPr>
+                <w:rFonts w:ascii="Fira Code" w:hAnsi="Fira Code" w:cs="Fira Code"/>
+                <w:color w:val="50FA7B"/>
+                <w:sz w:val="18"/>
+                <w:szCs w:val="18"/>
+              </w:rPr>
+              <w:t>endl</w:t>
+            </w:r>
+            <w:r>
+              <w:rPr>
+                <w:rFonts w:ascii="Fira Code" w:hAnsi="Fira Code" w:cs="Fira Code"/>
+                <w:color w:val="F8F8F2"/>
+                <w:sz w:val="18"/>
+                <w:szCs w:val="18"/>
+              </w:rPr>
+              <w:t>;</w:t>
+            </w:r>
+          </w:p>
+          <w:p>
+            <w:pPr>
+              <w:shd w:val="clear" w:color="auto" w:fill="13141F"/>
+              <w:spacing w:line="270" w:lineRule="atLeast"/>
+              <w:rPr>
+                <w:rFonts w:ascii="Fira Code" w:hAnsi="Fira Code" w:cs="Fira Code"/>
+                <w:color w:val="F8F8F2"/>
+                <w:sz w:val="18"/>
+                <w:szCs w:val="18"/>
+              </w:rPr>
+            </w:pPr>
+            <w:r>
+              <w:rPr>
+                <w:rFonts w:ascii="Fira Code" w:hAnsi="Fira Code" w:cs="Fira Code"/>
+                <w:color w:val="F8F8F2"/>
+                <w:sz w:val="18"/>
+                <w:szCs w:val="18"/>
+              </w:rPr>
+              <w:t xml:space="preserve">    </w:t>
+            </w:r>
+            <w:r>
+              <w:rPr>
+                <w:rFonts w:ascii="Fira Code" w:hAnsi="Fira Code" w:cs="Fira Code"/>
+                <w:color w:val="FF79C6"/>
+                <w:sz w:val="18"/>
+                <w:szCs w:val="18"/>
+              </w:rPr>
               <w:t>return</w:t>
             </w:r>
             <w:r>
@@ -25164,7 +26991,6 @@
               </w:rPr>
               <w:t xml:space="preserve"> </w:t>
             </w:r>
-            <w:proofErr w:type="gramStart"/>
             <w:r>
               <w:rPr>
                 <w:rFonts w:ascii="Fira Code" w:hAnsi="Fira Code" w:cs="Fira Code"/>
@@ -25172,7 +26998,7 @@
                 <w:sz w:val="18"/>
                 <w:szCs w:val="18"/>
               </w:rPr>
-              <w:t>1</w:t>
+              <w:t>0</w:t>
             </w:r>
             <w:r>
               <w:rPr>
@@ -25183,1747 +27009,6 @@
               </w:rPr>
               <w:t>;</w:t>
             </w:r>
-            <w:proofErr w:type="gramEnd"/>
-          </w:p>
-          <w:p>
-            <w:pPr>
-              <w:shd w:val="clear" w:color="auto" w:fill="13141F"/>
-              <w:spacing w:line="270" w:lineRule="atLeast"/>
-              <w:rPr>
-                <w:rFonts w:ascii="Fira Code" w:hAnsi="Fira Code" w:cs="Fira Code"/>
-                <w:color w:val="F8F8F2"/>
-                <w:sz w:val="18"/>
-                <w:szCs w:val="18"/>
-              </w:rPr>
-            </w:pPr>
-            <w:r>
-              <w:rPr>
-                <w:rFonts w:ascii="Fira Code" w:hAnsi="Fira Code" w:cs="Fira Code"/>
-                <w:color w:val="F8F8F2"/>
-                <w:sz w:val="18"/>
-                <w:szCs w:val="18"/>
-              </w:rPr>
-              <w:t xml:space="preserve">    }</w:t>
-            </w:r>
-          </w:p>
-          <w:p>
-            <w:pPr>
-              <w:shd w:val="clear" w:color="auto" w:fill="13141F"/>
-              <w:spacing w:line="270" w:lineRule="atLeast"/>
-              <w:rPr>
-                <w:rFonts w:ascii="Fira Code" w:hAnsi="Fira Code" w:cs="Fira Code"/>
-                <w:color w:val="F8F8F2"/>
-                <w:sz w:val="18"/>
-                <w:szCs w:val="18"/>
-              </w:rPr>
-            </w:pPr>
-          </w:p>
-          <w:p>
-            <w:pPr>
-              <w:shd w:val="clear" w:color="auto" w:fill="13141F"/>
-              <w:spacing w:line="270" w:lineRule="atLeast"/>
-              <w:rPr>
-                <w:rFonts w:ascii="Fira Code" w:hAnsi="Fira Code" w:cs="Fira Code"/>
-                <w:color w:val="F8F8F2"/>
-                <w:sz w:val="18"/>
-                <w:szCs w:val="18"/>
-              </w:rPr>
-            </w:pPr>
-            <w:r>
-              <w:rPr>
-                <w:rFonts w:ascii="Fira Code" w:hAnsi="Fira Code" w:cs="Fira Code"/>
-                <w:color w:val="F8F8F2"/>
-                <w:sz w:val="18"/>
-                <w:szCs w:val="18"/>
-              </w:rPr>
-              <w:t xml:space="preserve">    </w:t>
-            </w:r>
-            <w:r>
-              <w:rPr>
-                <w:rFonts w:ascii="Fira Code" w:hAnsi="Fira Code" w:cs="Fira Code"/>
-                <w:color w:val="8BE9FD"/>
-                <w:sz w:val="18"/>
-                <w:szCs w:val="18"/>
-              </w:rPr>
-              <w:t>vector</w:t>
-            </w:r>
-            <w:r>
-              <w:rPr>
-                <w:rFonts w:ascii="Fira Code" w:hAnsi="Fira Code" w:cs="Fira Code"/>
-                <w:color w:val="FF79C6"/>
-                <w:sz w:val="18"/>
-                <w:szCs w:val="18"/>
-              </w:rPr>
-              <w:t>&lt;</w:t>
-            </w:r>
-            <w:r>
-              <w:rPr>
-                <w:rFonts w:ascii="Fira Code" w:hAnsi="Fira Code" w:cs="Fira Code"/>
-                <w:color w:val="8BE9FD"/>
-                <w:sz w:val="18"/>
-                <w:szCs w:val="18"/>
-              </w:rPr>
-              <w:t>string</w:t>
-            </w:r>
-            <w:r>
-              <w:rPr>
-                <w:rFonts w:ascii="Fira Code" w:hAnsi="Fira Code" w:cs="Fira Code"/>
-                <w:color w:val="FF79C6"/>
-                <w:sz w:val="18"/>
-                <w:szCs w:val="18"/>
-              </w:rPr>
-              <w:t>&gt;</w:t>
-            </w:r>
-            <w:r>
-              <w:rPr>
-                <w:rFonts w:ascii="Fira Code" w:hAnsi="Fira Code" w:cs="Fira Code"/>
-                <w:color w:val="F8F8F2"/>
-                <w:sz w:val="18"/>
-                <w:szCs w:val="18"/>
-              </w:rPr>
-              <w:t xml:space="preserve"> </w:t>
-            </w:r>
-            <w:proofErr w:type="gramStart"/>
-            <w:r>
-              <w:rPr>
-                <w:rFonts w:ascii="Fira Code" w:hAnsi="Fira Code" w:cs="Fira Code"/>
-                <w:color w:val="F8F8F2"/>
-                <w:sz w:val="18"/>
-                <w:szCs w:val="18"/>
-              </w:rPr>
-              <w:t>lines;</w:t>
-            </w:r>
-            <w:proofErr w:type="gramEnd"/>
-          </w:p>
-          <w:p>
-            <w:pPr>
-              <w:shd w:val="clear" w:color="auto" w:fill="13141F"/>
-              <w:spacing w:line="270" w:lineRule="atLeast"/>
-              <w:rPr>
-                <w:rFonts w:ascii="Fira Code" w:hAnsi="Fira Code" w:cs="Fira Code"/>
-                <w:color w:val="F8F8F2"/>
-                <w:sz w:val="18"/>
-                <w:szCs w:val="18"/>
-              </w:rPr>
-            </w:pPr>
-            <w:r>
-              <w:rPr>
-                <w:rFonts w:ascii="Fira Code" w:hAnsi="Fira Code" w:cs="Fira Code"/>
-                <w:color w:val="F8F8F2"/>
-                <w:sz w:val="18"/>
-                <w:szCs w:val="18"/>
-              </w:rPr>
-              <w:t xml:space="preserve">    </w:t>
-            </w:r>
-            <w:r>
-              <w:rPr>
-                <w:rFonts w:ascii="Fira Code" w:hAnsi="Fira Code" w:cs="Fira Code"/>
-                <w:color w:val="8BE9FD"/>
-                <w:sz w:val="18"/>
-                <w:szCs w:val="18"/>
-              </w:rPr>
-              <w:t>string</w:t>
-            </w:r>
-            <w:r>
-              <w:rPr>
-                <w:rFonts w:ascii="Fira Code" w:hAnsi="Fira Code" w:cs="Fira Code"/>
-                <w:color w:val="F8F8F2"/>
-                <w:sz w:val="18"/>
-                <w:szCs w:val="18"/>
-              </w:rPr>
-              <w:t xml:space="preserve"> </w:t>
-            </w:r>
-            <w:proofErr w:type="gramStart"/>
-            <w:r>
-              <w:rPr>
-                <w:rFonts w:ascii="Fira Code" w:hAnsi="Fira Code" w:cs="Fira Code"/>
-                <w:color w:val="F8F8F2"/>
-                <w:sz w:val="18"/>
-                <w:szCs w:val="18"/>
-              </w:rPr>
-              <w:t>line;</w:t>
-            </w:r>
-            <w:proofErr w:type="gramEnd"/>
-          </w:p>
-          <w:p>
-            <w:pPr>
-              <w:shd w:val="clear" w:color="auto" w:fill="13141F"/>
-              <w:spacing w:line="270" w:lineRule="atLeast"/>
-              <w:rPr>
-                <w:rFonts w:ascii="Fira Code" w:hAnsi="Fira Code" w:cs="Fira Code"/>
-                <w:color w:val="F8F8F2"/>
-                <w:sz w:val="18"/>
-                <w:szCs w:val="18"/>
-              </w:rPr>
-            </w:pPr>
-            <w:r>
-              <w:rPr>
-                <w:rFonts w:ascii="Fira Code" w:hAnsi="Fira Code" w:cs="Fira Code"/>
-                <w:color w:val="F8F8F2"/>
-                <w:sz w:val="18"/>
-                <w:szCs w:val="18"/>
-              </w:rPr>
-              <w:t xml:space="preserve">    </w:t>
-            </w:r>
-            <w:r>
-              <w:rPr>
-                <w:rFonts w:ascii="Fira Code" w:hAnsi="Fira Code" w:cs="Fira Code"/>
-                <w:color w:val="FF79C6"/>
-                <w:sz w:val="18"/>
-                <w:szCs w:val="18"/>
-              </w:rPr>
-              <w:t>while</w:t>
-            </w:r>
-            <w:r>
-              <w:rPr>
-                <w:rFonts w:ascii="Fira Code" w:hAnsi="Fira Code" w:cs="Fira Code"/>
-                <w:color w:val="F8F8F2"/>
-                <w:sz w:val="18"/>
-                <w:szCs w:val="18"/>
-              </w:rPr>
-              <w:t xml:space="preserve"> (</w:t>
-            </w:r>
-            <w:proofErr w:type="spellStart"/>
-            <w:proofErr w:type="gramStart"/>
-            <w:r>
-              <w:rPr>
-                <w:rFonts w:ascii="Fira Code" w:hAnsi="Fira Code" w:cs="Fira Code"/>
-                <w:color w:val="50FA7B"/>
-                <w:sz w:val="18"/>
-                <w:szCs w:val="18"/>
-              </w:rPr>
-              <w:t>getline</w:t>
-            </w:r>
-            <w:proofErr w:type="spellEnd"/>
-            <w:r>
-              <w:rPr>
-                <w:rFonts w:ascii="Fira Code" w:hAnsi="Fira Code" w:cs="Fira Code"/>
-                <w:color w:val="F8F8F2"/>
-                <w:sz w:val="18"/>
-                <w:szCs w:val="18"/>
-              </w:rPr>
-              <w:t>(</w:t>
-            </w:r>
-            <w:proofErr w:type="gramEnd"/>
-            <w:r>
-              <w:rPr>
-                <w:rFonts w:ascii="Fira Code" w:hAnsi="Fira Code" w:cs="Fira Code"/>
-                <w:color w:val="F8F8F2"/>
-                <w:sz w:val="18"/>
-                <w:szCs w:val="18"/>
-              </w:rPr>
-              <w:t>file, line)) {</w:t>
-            </w:r>
-          </w:p>
-          <w:p>
-            <w:pPr>
-              <w:shd w:val="clear" w:color="auto" w:fill="13141F"/>
-              <w:spacing w:line="270" w:lineRule="atLeast"/>
-              <w:rPr>
-                <w:rFonts w:ascii="Fira Code" w:hAnsi="Fira Code" w:cs="Fira Code"/>
-                <w:color w:val="F8F8F2"/>
-                <w:sz w:val="18"/>
-                <w:szCs w:val="18"/>
-              </w:rPr>
-            </w:pPr>
-            <w:r>
-              <w:rPr>
-                <w:rFonts w:ascii="Fira Code" w:hAnsi="Fira Code" w:cs="Fira Code"/>
-                <w:color w:val="F8F8F2"/>
-                <w:sz w:val="18"/>
-                <w:szCs w:val="18"/>
-              </w:rPr>
-              <w:t xml:space="preserve">        </w:t>
-            </w:r>
-            <w:proofErr w:type="spellStart"/>
-            <w:proofErr w:type="gramStart"/>
-            <w:r>
-              <w:rPr>
-                <w:rFonts w:ascii="Fira Code" w:hAnsi="Fira Code" w:cs="Fira Code"/>
-                <w:color w:val="F8F8F2"/>
-                <w:sz w:val="18"/>
-                <w:szCs w:val="18"/>
-              </w:rPr>
-              <w:t>lines.</w:t>
-            </w:r>
-            <w:r>
-              <w:rPr>
-                <w:rFonts w:ascii="Fira Code" w:hAnsi="Fira Code" w:cs="Fira Code"/>
-                <w:color w:val="50FA7B"/>
-                <w:sz w:val="18"/>
-                <w:szCs w:val="18"/>
-              </w:rPr>
-              <w:t>push</w:t>
-            </w:r>
-            <w:proofErr w:type="gramEnd"/>
-            <w:r>
-              <w:rPr>
-                <w:rFonts w:ascii="Fira Code" w:hAnsi="Fira Code" w:cs="Fira Code"/>
-                <w:color w:val="50FA7B"/>
-                <w:sz w:val="18"/>
-                <w:szCs w:val="18"/>
-              </w:rPr>
-              <w:t>_back</w:t>
-            </w:r>
-            <w:proofErr w:type="spellEnd"/>
-            <w:r>
-              <w:rPr>
-                <w:rFonts w:ascii="Fira Code" w:hAnsi="Fira Code" w:cs="Fira Code"/>
-                <w:color w:val="F8F8F2"/>
-                <w:sz w:val="18"/>
-                <w:szCs w:val="18"/>
-              </w:rPr>
-              <w:t>(line);</w:t>
-            </w:r>
-          </w:p>
-          <w:p>
-            <w:pPr>
-              <w:shd w:val="clear" w:color="auto" w:fill="13141F"/>
-              <w:spacing w:line="270" w:lineRule="atLeast"/>
-              <w:rPr>
-                <w:rFonts w:ascii="Fira Code" w:hAnsi="Fira Code" w:cs="Fira Code"/>
-                <w:color w:val="F8F8F2"/>
-                <w:sz w:val="18"/>
-                <w:szCs w:val="18"/>
-              </w:rPr>
-            </w:pPr>
-            <w:r>
-              <w:rPr>
-                <w:rFonts w:ascii="Fira Code" w:hAnsi="Fira Code" w:cs="Fira Code"/>
-                <w:color w:val="F8F8F2"/>
-                <w:sz w:val="18"/>
-                <w:szCs w:val="18"/>
-              </w:rPr>
-              <w:t xml:space="preserve">    }</w:t>
-            </w:r>
-          </w:p>
-          <w:p>
-            <w:pPr>
-              <w:shd w:val="clear" w:color="auto" w:fill="13141F"/>
-              <w:spacing w:line="270" w:lineRule="atLeast"/>
-              <w:rPr>
-                <w:rFonts w:ascii="Fira Code" w:hAnsi="Fira Code" w:cs="Fira Code"/>
-                <w:color w:val="F8F8F2"/>
-                <w:sz w:val="18"/>
-                <w:szCs w:val="18"/>
-              </w:rPr>
-            </w:pPr>
-            <w:r>
-              <w:rPr>
-                <w:rFonts w:ascii="Fira Code" w:hAnsi="Fira Code" w:cs="Fira Code"/>
-                <w:color w:val="F8F8F2"/>
-                <w:sz w:val="18"/>
-                <w:szCs w:val="18"/>
-              </w:rPr>
-              <w:t xml:space="preserve">    </w:t>
-            </w:r>
-            <w:proofErr w:type="spellStart"/>
-            <w:proofErr w:type="gramStart"/>
-            <w:r>
-              <w:rPr>
-                <w:rFonts w:ascii="Fira Code" w:hAnsi="Fira Code" w:cs="Fira Code"/>
-                <w:color w:val="F8F8F2"/>
-                <w:sz w:val="18"/>
-                <w:szCs w:val="18"/>
-              </w:rPr>
-              <w:t>file.</w:t>
-            </w:r>
-            <w:r>
-              <w:rPr>
-                <w:rFonts w:ascii="Fira Code" w:hAnsi="Fira Code" w:cs="Fira Code"/>
-                <w:color w:val="50FA7B"/>
-                <w:sz w:val="18"/>
-                <w:szCs w:val="18"/>
-              </w:rPr>
-              <w:t>close</w:t>
-            </w:r>
-            <w:proofErr w:type="spellEnd"/>
-            <w:proofErr w:type="gramEnd"/>
-            <w:r>
-              <w:rPr>
-                <w:rFonts w:ascii="Fira Code" w:hAnsi="Fira Code" w:cs="Fira Code"/>
-                <w:color w:val="F8F8F2"/>
-                <w:sz w:val="18"/>
-                <w:szCs w:val="18"/>
-              </w:rPr>
-              <w:t>();</w:t>
-            </w:r>
-          </w:p>
-          <w:p>
-            <w:pPr>
-              <w:shd w:val="clear" w:color="auto" w:fill="13141F"/>
-              <w:spacing w:line="270" w:lineRule="atLeast"/>
-              <w:rPr>
-                <w:rFonts w:ascii="Fira Code" w:hAnsi="Fira Code" w:cs="Fira Code"/>
-                <w:color w:val="F8F8F2"/>
-                <w:sz w:val="18"/>
-                <w:szCs w:val="18"/>
-              </w:rPr>
-            </w:pPr>
-          </w:p>
-          <w:p>
-            <w:pPr>
-              <w:shd w:val="clear" w:color="auto" w:fill="13141F"/>
-              <w:spacing w:line="270" w:lineRule="atLeast"/>
-              <w:rPr>
-                <w:rFonts w:ascii="Fira Code" w:hAnsi="Fira Code" w:cs="Fira Code"/>
-                <w:color w:val="F8F8F2"/>
-                <w:sz w:val="18"/>
-                <w:szCs w:val="18"/>
-              </w:rPr>
-            </w:pPr>
-            <w:r>
-              <w:rPr>
-                <w:rFonts w:ascii="Fira Code" w:hAnsi="Fira Code" w:cs="Fira Code"/>
-                <w:color w:val="F8F8F2"/>
-                <w:sz w:val="18"/>
-                <w:szCs w:val="18"/>
-              </w:rPr>
-              <w:t xml:space="preserve">    </w:t>
-            </w:r>
-            <w:r>
-              <w:rPr>
-                <w:rFonts w:ascii="Fira Code" w:hAnsi="Fira Code" w:cs="Fira Code"/>
-                <w:color w:val="8BE9FD"/>
-                <w:sz w:val="18"/>
-                <w:szCs w:val="18"/>
-              </w:rPr>
-              <w:t>string</w:t>
-            </w:r>
-            <w:r>
-              <w:rPr>
-                <w:rFonts w:ascii="Fira Code" w:hAnsi="Fira Code" w:cs="Fira Code"/>
-                <w:color w:val="F8F8F2"/>
-                <w:sz w:val="18"/>
-                <w:szCs w:val="18"/>
-              </w:rPr>
-              <w:t xml:space="preserve"> </w:t>
-            </w:r>
-            <w:proofErr w:type="spellStart"/>
-            <w:r>
-              <w:rPr>
-                <w:rFonts w:ascii="Fira Code" w:hAnsi="Fira Code" w:cs="Fira Code"/>
-                <w:color w:val="F8F8F2"/>
-                <w:sz w:val="18"/>
-                <w:szCs w:val="18"/>
-              </w:rPr>
-              <w:t>old_word</w:t>
-            </w:r>
-            <w:proofErr w:type="spellEnd"/>
-            <w:r>
-              <w:rPr>
-                <w:rFonts w:ascii="Fira Code" w:hAnsi="Fira Code" w:cs="Fira Code"/>
-                <w:color w:val="F8F8F2"/>
-                <w:sz w:val="18"/>
-                <w:szCs w:val="18"/>
-              </w:rPr>
-              <w:t xml:space="preserve">, </w:t>
-            </w:r>
-            <w:proofErr w:type="spellStart"/>
-            <w:r>
-              <w:rPr>
-                <w:rFonts w:ascii="Fira Code" w:hAnsi="Fira Code" w:cs="Fira Code"/>
-                <w:color w:val="F8F8F2"/>
-                <w:sz w:val="18"/>
-                <w:szCs w:val="18"/>
-              </w:rPr>
-              <w:t>new_</w:t>
-            </w:r>
-            <w:proofErr w:type="gramStart"/>
-            <w:r>
-              <w:rPr>
-                <w:rFonts w:ascii="Fira Code" w:hAnsi="Fira Code" w:cs="Fira Code"/>
-                <w:color w:val="F8F8F2"/>
-                <w:sz w:val="18"/>
-                <w:szCs w:val="18"/>
-              </w:rPr>
-              <w:t>word</w:t>
-            </w:r>
-            <w:proofErr w:type="spellEnd"/>
-            <w:r>
-              <w:rPr>
-                <w:rFonts w:ascii="Fira Code" w:hAnsi="Fira Code" w:cs="Fira Code"/>
-                <w:color w:val="F8F8F2"/>
-                <w:sz w:val="18"/>
-                <w:szCs w:val="18"/>
-              </w:rPr>
-              <w:t>;</w:t>
-            </w:r>
-            <w:proofErr w:type="gramEnd"/>
-          </w:p>
-          <w:p>
-            <w:pPr>
-              <w:shd w:val="clear" w:color="auto" w:fill="13141F"/>
-              <w:spacing w:line="270" w:lineRule="atLeast"/>
-              <w:rPr>
-                <w:rFonts w:ascii="Fira Code" w:hAnsi="Fira Code" w:cs="Fira Code"/>
-                <w:color w:val="F8F8F2"/>
-                <w:sz w:val="18"/>
-                <w:szCs w:val="18"/>
-              </w:rPr>
-            </w:pPr>
-            <w:r>
-              <w:rPr>
-                <w:rFonts w:ascii="Fira Code" w:hAnsi="Fira Code" w:cs="Fira Code"/>
-                <w:color w:val="F8F8F2"/>
-                <w:sz w:val="18"/>
-                <w:szCs w:val="18"/>
-              </w:rPr>
-              <w:t xml:space="preserve">    </w:t>
-            </w:r>
-            <w:proofErr w:type="spellStart"/>
-            <w:r>
-              <w:rPr>
-                <w:rFonts w:ascii="Fira Code" w:hAnsi="Fira Code" w:cs="Fira Code"/>
-                <w:color w:val="F8F8F2"/>
-                <w:sz w:val="18"/>
-                <w:szCs w:val="18"/>
-              </w:rPr>
-              <w:t>cout</w:t>
-            </w:r>
-            <w:proofErr w:type="spellEnd"/>
-            <w:r>
-              <w:rPr>
-                <w:rFonts w:ascii="Fira Code" w:hAnsi="Fira Code" w:cs="Fira Code"/>
-                <w:color w:val="F8F8F2"/>
-                <w:sz w:val="18"/>
-                <w:szCs w:val="18"/>
-              </w:rPr>
-              <w:t xml:space="preserve"> </w:t>
-            </w:r>
-            <w:r>
-              <w:rPr>
-                <w:rFonts w:ascii="Fira Code" w:hAnsi="Fira Code" w:cs="Fira Code"/>
-                <w:color w:val="50FA7B"/>
-                <w:sz w:val="18"/>
-                <w:szCs w:val="18"/>
-              </w:rPr>
-              <w:t>&lt;&lt;</w:t>
-            </w:r>
-            <w:r>
-              <w:rPr>
-                <w:rFonts w:ascii="Fira Code" w:hAnsi="Fira Code" w:cs="Fira Code"/>
-                <w:color w:val="F8F8F2"/>
-                <w:sz w:val="18"/>
-                <w:szCs w:val="18"/>
-              </w:rPr>
-              <w:t xml:space="preserve"> </w:t>
-            </w:r>
-            <w:r>
-              <w:rPr>
-                <w:rFonts w:ascii="Fira Code" w:hAnsi="Fira Code" w:cs="Fira Code"/>
-                <w:color w:val="E9F284"/>
-                <w:sz w:val="18"/>
-                <w:szCs w:val="18"/>
-              </w:rPr>
-              <w:t>"</w:t>
-            </w:r>
-            <w:r>
-              <w:rPr>
-                <w:rFonts w:ascii="Fira Code" w:hAnsi="Fira Code" w:cs="Fira Code"/>
-                <w:color w:val="F1FA8C"/>
-                <w:sz w:val="18"/>
-                <w:szCs w:val="18"/>
-              </w:rPr>
-              <w:t xml:space="preserve">Enter word to replace: </w:t>
-            </w:r>
-            <w:proofErr w:type="gramStart"/>
-            <w:r>
-              <w:rPr>
-                <w:rFonts w:ascii="Fira Code" w:hAnsi="Fira Code" w:cs="Fira Code"/>
-                <w:color w:val="E9F284"/>
-                <w:sz w:val="18"/>
-                <w:szCs w:val="18"/>
-              </w:rPr>
-              <w:t>"</w:t>
-            </w:r>
-            <w:r>
-              <w:rPr>
-                <w:rFonts w:ascii="Fira Code" w:hAnsi="Fira Code" w:cs="Fira Code"/>
-                <w:color w:val="F8F8F2"/>
-                <w:sz w:val="18"/>
-                <w:szCs w:val="18"/>
-              </w:rPr>
-              <w:t>;</w:t>
-            </w:r>
-            <w:proofErr w:type="gramEnd"/>
-          </w:p>
-          <w:p>
-            <w:pPr>
-              <w:shd w:val="clear" w:color="auto" w:fill="13141F"/>
-              <w:spacing w:line="270" w:lineRule="atLeast"/>
-              <w:rPr>
-                <w:rFonts w:ascii="Fira Code" w:hAnsi="Fira Code" w:cs="Fira Code"/>
-                <w:color w:val="F8F8F2"/>
-                <w:sz w:val="18"/>
-                <w:szCs w:val="18"/>
-              </w:rPr>
-            </w:pPr>
-            <w:r>
-              <w:rPr>
-                <w:rFonts w:ascii="Fira Code" w:hAnsi="Fira Code" w:cs="Fira Code"/>
-                <w:color w:val="F8F8F2"/>
-                <w:sz w:val="18"/>
-                <w:szCs w:val="18"/>
-              </w:rPr>
-              <w:t xml:space="preserve">    </w:t>
-            </w:r>
-            <w:proofErr w:type="spellStart"/>
-            <w:r>
-              <w:rPr>
-                <w:rFonts w:ascii="Fira Code" w:hAnsi="Fira Code" w:cs="Fira Code"/>
-                <w:color w:val="F8F8F2"/>
-                <w:sz w:val="18"/>
-                <w:szCs w:val="18"/>
-              </w:rPr>
-              <w:t>cin</w:t>
-            </w:r>
-            <w:proofErr w:type="spellEnd"/>
-            <w:r>
-              <w:rPr>
-                <w:rFonts w:ascii="Fira Code" w:hAnsi="Fira Code" w:cs="Fira Code"/>
-                <w:color w:val="F8F8F2"/>
-                <w:sz w:val="18"/>
-                <w:szCs w:val="18"/>
-              </w:rPr>
-              <w:t xml:space="preserve"> </w:t>
-            </w:r>
-            <w:r>
-              <w:rPr>
-                <w:rFonts w:ascii="Fira Code" w:hAnsi="Fira Code" w:cs="Fira Code"/>
-                <w:color w:val="50FA7B"/>
-                <w:sz w:val="18"/>
-                <w:szCs w:val="18"/>
-              </w:rPr>
-              <w:t>&gt;&gt;</w:t>
-            </w:r>
-            <w:r>
-              <w:rPr>
-                <w:rFonts w:ascii="Fira Code" w:hAnsi="Fira Code" w:cs="Fira Code"/>
-                <w:color w:val="F8F8F2"/>
-                <w:sz w:val="18"/>
-                <w:szCs w:val="18"/>
-              </w:rPr>
-              <w:t xml:space="preserve"> </w:t>
-            </w:r>
-            <w:proofErr w:type="spellStart"/>
-            <w:r>
-              <w:rPr>
-                <w:rFonts w:ascii="Fira Code" w:hAnsi="Fira Code" w:cs="Fira Code"/>
-                <w:color w:val="F8F8F2"/>
-                <w:sz w:val="18"/>
-                <w:szCs w:val="18"/>
-              </w:rPr>
-              <w:t>old_</w:t>
-            </w:r>
-            <w:proofErr w:type="gramStart"/>
-            <w:r>
-              <w:rPr>
-                <w:rFonts w:ascii="Fira Code" w:hAnsi="Fira Code" w:cs="Fira Code"/>
-                <w:color w:val="F8F8F2"/>
-                <w:sz w:val="18"/>
-                <w:szCs w:val="18"/>
-              </w:rPr>
-              <w:t>word</w:t>
-            </w:r>
-            <w:proofErr w:type="spellEnd"/>
-            <w:r>
-              <w:rPr>
-                <w:rFonts w:ascii="Fira Code" w:hAnsi="Fira Code" w:cs="Fira Code"/>
-                <w:color w:val="F8F8F2"/>
-                <w:sz w:val="18"/>
-                <w:szCs w:val="18"/>
-              </w:rPr>
-              <w:t>;</w:t>
-            </w:r>
-            <w:proofErr w:type="gramEnd"/>
-          </w:p>
-          <w:p>
-            <w:pPr>
-              <w:shd w:val="clear" w:color="auto" w:fill="13141F"/>
-              <w:spacing w:line="270" w:lineRule="atLeast"/>
-              <w:rPr>
-                <w:rFonts w:ascii="Fira Code" w:hAnsi="Fira Code" w:cs="Fira Code"/>
-                <w:color w:val="F8F8F2"/>
-                <w:sz w:val="18"/>
-                <w:szCs w:val="18"/>
-              </w:rPr>
-            </w:pPr>
-            <w:r>
-              <w:rPr>
-                <w:rFonts w:ascii="Fira Code" w:hAnsi="Fira Code" w:cs="Fira Code"/>
-                <w:color w:val="F8F8F2"/>
-                <w:sz w:val="18"/>
-                <w:szCs w:val="18"/>
-              </w:rPr>
-              <w:t xml:space="preserve">    </w:t>
-            </w:r>
-            <w:proofErr w:type="spellStart"/>
-            <w:r>
-              <w:rPr>
-                <w:rFonts w:ascii="Fira Code" w:hAnsi="Fira Code" w:cs="Fira Code"/>
-                <w:color w:val="F8F8F2"/>
-                <w:sz w:val="18"/>
-                <w:szCs w:val="18"/>
-              </w:rPr>
-              <w:t>cout</w:t>
-            </w:r>
-            <w:proofErr w:type="spellEnd"/>
-            <w:r>
-              <w:rPr>
-                <w:rFonts w:ascii="Fira Code" w:hAnsi="Fira Code" w:cs="Fira Code"/>
-                <w:color w:val="F8F8F2"/>
-                <w:sz w:val="18"/>
-                <w:szCs w:val="18"/>
-              </w:rPr>
-              <w:t xml:space="preserve"> </w:t>
-            </w:r>
-            <w:r>
-              <w:rPr>
-                <w:rFonts w:ascii="Fira Code" w:hAnsi="Fira Code" w:cs="Fira Code"/>
-                <w:color w:val="50FA7B"/>
-                <w:sz w:val="18"/>
-                <w:szCs w:val="18"/>
-              </w:rPr>
-              <w:t>&lt;&lt;</w:t>
-            </w:r>
-            <w:r>
-              <w:rPr>
-                <w:rFonts w:ascii="Fira Code" w:hAnsi="Fira Code" w:cs="Fira Code"/>
-                <w:color w:val="F8F8F2"/>
-                <w:sz w:val="18"/>
-                <w:szCs w:val="18"/>
-              </w:rPr>
-              <w:t xml:space="preserve"> </w:t>
-            </w:r>
-            <w:r>
-              <w:rPr>
-                <w:rFonts w:ascii="Fira Code" w:hAnsi="Fira Code" w:cs="Fira Code"/>
-                <w:color w:val="E9F284"/>
-                <w:sz w:val="18"/>
-                <w:szCs w:val="18"/>
-              </w:rPr>
-              <w:t>"</w:t>
-            </w:r>
-            <w:r>
-              <w:rPr>
-                <w:rFonts w:ascii="Fira Code" w:hAnsi="Fira Code" w:cs="Fira Code"/>
-                <w:color w:val="F1FA8C"/>
-                <w:sz w:val="18"/>
-                <w:szCs w:val="18"/>
-              </w:rPr>
-              <w:t xml:space="preserve">Enter new word: </w:t>
-            </w:r>
-            <w:proofErr w:type="gramStart"/>
-            <w:r>
-              <w:rPr>
-                <w:rFonts w:ascii="Fira Code" w:hAnsi="Fira Code" w:cs="Fira Code"/>
-                <w:color w:val="E9F284"/>
-                <w:sz w:val="18"/>
-                <w:szCs w:val="18"/>
-              </w:rPr>
-              <w:t>"</w:t>
-            </w:r>
-            <w:r>
-              <w:rPr>
-                <w:rFonts w:ascii="Fira Code" w:hAnsi="Fira Code" w:cs="Fira Code"/>
-                <w:color w:val="F8F8F2"/>
-                <w:sz w:val="18"/>
-                <w:szCs w:val="18"/>
-              </w:rPr>
-              <w:t>;</w:t>
-            </w:r>
-            <w:proofErr w:type="gramEnd"/>
-          </w:p>
-          <w:p>
-            <w:pPr>
-              <w:shd w:val="clear" w:color="auto" w:fill="13141F"/>
-              <w:spacing w:line="270" w:lineRule="atLeast"/>
-              <w:rPr>
-                <w:rFonts w:ascii="Fira Code" w:hAnsi="Fira Code" w:cs="Fira Code"/>
-                <w:color w:val="F8F8F2"/>
-                <w:sz w:val="18"/>
-                <w:szCs w:val="18"/>
-              </w:rPr>
-            </w:pPr>
-            <w:r>
-              <w:rPr>
-                <w:rFonts w:ascii="Fira Code" w:hAnsi="Fira Code" w:cs="Fira Code"/>
-                <w:color w:val="F8F8F2"/>
-                <w:sz w:val="18"/>
-                <w:szCs w:val="18"/>
-              </w:rPr>
-              <w:t xml:space="preserve">    </w:t>
-            </w:r>
-            <w:proofErr w:type="spellStart"/>
-            <w:r>
-              <w:rPr>
-                <w:rFonts w:ascii="Fira Code" w:hAnsi="Fira Code" w:cs="Fira Code"/>
-                <w:color w:val="F8F8F2"/>
-                <w:sz w:val="18"/>
-                <w:szCs w:val="18"/>
-              </w:rPr>
-              <w:t>cin</w:t>
-            </w:r>
-            <w:proofErr w:type="spellEnd"/>
-            <w:r>
-              <w:rPr>
-                <w:rFonts w:ascii="Fira Code" w:hAnsi="Fira Code" w:cs="Fira Code"/>
-                <w:color w:val="F8F8F2"/>
-                <w:sz w:val="18"/>
-                <w:szCs w:val="18"/>
-              </w:rPr>
-              <w:t xml:space="preserve"> </w:t>
-            </w:r>
-            <w:r>
-              <w:rPr>
-                <w:rFonts w:ascii="Fira Code" w:hAnsi="Fira Code" w:cs="Fira Code"/>
-                <w:color w:val="50FA7B"/>
-                <w:sz w:val="18"/>
-                <w:szCs w:val="18"/>
-              </w:rPr>
-              <w:t>&gt;&gt;</w:t>
-            </w:r>
-            <w:r>
-              <w:rPr>
-                <w:rFonts w:ascii="Fira Code" w:hAnsi="Fira Code" w:cs="Fira Code"/>
-                <w:color w:val="F8F8F2"/>
-                <w:sz w:val="18"/>
-                <w:szCs w:val="18"/>
-              </w:rPr>
-              <w:t xml:space="preserve"> </w:t>
-            </w:r>
-            <w:proofErr w:type="spellStart"/>
-            <w:r>
-              <w:rPr>
-                <w:rFonts w:ascii="Fira Code" w:hAnsi="Fira Code" w:cs="Fira Code"/>
-                <w:color w:val="F8F8F2"/>
-                <w:sz w:val="18"/>
-                <w:szCs w:val="18"/>
-              </w:rPr>
-              <w:t>new_</w:t>
-            </w:r>
-            <w:proofErr w:type="gramStart"/>
-            <w:r>
-              <w:rPr>
-                <w:rFonts w:ascii="Fira Code" w:hAnsi="Fira Code" w:cs="Fira Code"/>
-                <w:color w:val="F8F8F2"/>
-                <w:sz w:val="18"/>
-                <w:szCs w:val="18"/>
-              </w:rPr>
-              <w:t>word</w:t>
-            </w:r>
-            <w:proofErr w:type="spellEnd"/>
-            <w:r>
-              <w:rPr>
-                <w:rFonts w:ascii="Fira Code" w:hAnsi="Fira Code" w:cs="Fira Code"/>
-                <w:color w:val="F8F8F2"/>
-                <w:sz w:val="18"/>
-                <w:szCs w:val="18"/>
-              </w:rPr>
-              <w:t>;</w:t>
-            </w:r>
-            <w:proofErr w:type="gramEnd"/>
-          </w:p>
-          <w:p>
-            <w:pPr>
-              <w:shd w:val="clear" w:color="auto" w:fill="13141F"/>
-              <w:spacing w:line="270" w:lineRule="atLeast"/>
-              <w:rPr>
-                <w:rFonts w:ascii="Fira Code" w:hAnsi="Fira Code" w:cs="Fira Code"/>
-                <w:color w:val="F8F8F2"/>
-                <w:sz w:val="18"/>
-                <w:szCs w:val="18"/>
-              </w:rPr>
-            </w:pPr>
-          </w:p>
-          <w:p>
-            <w:pPr>
-              <w:shd w:val="clear" w:color="auto" w:fill="13141F"/>
-              <w:spacing w:line="270" w:lineRule="atLeast"/>
-              <w:rPr>
-                <w:rFonts w:ascii="Fira Code" w:hAnsi="Fira Code" w:cs="Fira Code"/>
-                <w:color w:val="F8F8F2"/>
-                <w:sz w:val="18"/>
-                <w:szCs w:val="18"/>
-              </w:rPr>
-            </w:pPr>
-            <w:r>
-              <w:rPr>
-                <w:rFonts w:ascii="Fira Code" w:hAnsi="Fira Code" w:cs="Fira Code"/>
-                <w:color w:val="F8F8F2"/>
-                <w:sz w:val="18"/>
-                <w:szCs w:val="18"/>
-              </w:rPr>
-              <w:t xml:space="preserve">    </w:t>
-            </w:r>
-            <w:r>
-              <w:rPr>
-                <w:rFonts w:ascii="Fira Code" w:hAnsi="Fira Code" w:cs="Fira Code"/>
-                <w:color w:val="FF79C6"/>
-                <w:sz w:val="18"/>
-                <w:szCs w:val="18"/>
-              </w:rPr>
-              <w:t>for</w:t>
-            </w:r>
-            <w:r>
-              <w:rPr>
-                <w:rFonts w:ascii="Fira Code" w:hAnsi="Fira Code" w:cs="Fira Code"/>
-                <w:color w:val="F8F8F2"/>
-                <w:sz w:val="18"/>
-                <w:szCs w:val="18"/>
-              </w:rPr>
-              <w:t xml:space="preserve"> (</w:t>
-            </w:r>
-            <w:r>
-              <w:rPr>
-                <w:rFonts w:ascii="Fira Code" w:hAnsi="Fira Code" w:cs="Fira Code"/>
-                <w:color w:val="FF79C6"/>
-                <w:sz w:val="18"/>
-                <w:szCs w:val="18"/>
-              </w:rPr>
-              <w:t>auto</w:t>
-            </w:r>
-            <w:r>
-              <w:rPr>
-                <w:rFonts w:ascii="Fira Code" w:hAnsi="Fira Code" w:cs="Fira Code"/>
-                <w:color w:val="F8F8F2"/>
-                <w:sz w:val="18"/>
-                <w:szCs w:val="18"/>
-              </w:rPr>
-              <w:t xml:space="preserve"> </w:t>
-            </w:r>
-            <w:r>
-              <w:rPr>
-                <w:rFonts w:ascii="Fira Code" w:hAnsi="Fira Code" w:cs="Fira Code"/>
-                <w:color w:val="FF79C6"/>
-                <w:sz w:val="18"/>
-                <w:szCs w:val="18"/>
-              </w:rPr>
-              <w:t>&amp;</w:t>
-            </w:r>
-            <w:proofErr w:type="gramStart"/>
-            <w:r>
-              <w:rPr>
-                <w:rFonts w:ascii="Fira Code" w:hAnsi="Fira Code" w:cs="Fira Code"/>
-                <w:color w:val="F8F8F2"/>
-                <w:sz w:val="18"/>
-                <w:szCs w:val="18"/>
-              </w:rPr>
-              <w:t>l :</w:t>
-            </w:r>
-            <w:proofErr w:type="gramEnd"/>
-            <w:r>
-              <w:rPr>
-                <w:rFonts w:ascii="Fira Code" w:hAnsi="Fira Code" w:cs="Fira Code"/>
-                <w:color w:val="F8F8F2"/>
-                <w:sz w:val="18"/>
-                <w:szCs w:val="18"/>
-              </w:rPr>
-              <w:t xml:space="preserve"> lines) {</w:t>
-            </w:r>
-          </w:p>
-          <w:p>
-            <w:pPr>
-              <w:shd w:val="clear" w:color="auto" w:fill="13141F"/>
-              <w:spacing w:line="270" w:lineRule="atLeast"/>
-              <w:rPr>
-                <w:rFonts w:ascii="Fira Code" w:hAnsi="Fira Code" w:cs="Fira Code"/>
-                <w:color w:val="F8F8F2"/>
-                <w:sz w:val="18"/>
-                <w:szCs w:val="18"/>
-              </w:rPr>
-            </w:pPr>
-            <w:r>
-              <w:rPr>
-                <w:rFonts w:ascii="Fira Code" w:hAnsi="Fira Code" w:cs="Fira Code"/>
-                <w:color w:val="F8F8F2"/>
-                <w:sz w:val="18"/>
-                <w:szCs w:val="18"/>
-              </w:rPr>
-              <w:t xml:space="preserve">        </w:t>
-            </w:r>
-            <w:r>
-              <w:rPr>
-                <w:rFonts w:ascii="Fira Code" w:hAnsi="Fira Code" w:cs="Fira Code"/>
-                <w:color w:val="FF79C6"/>
-                <w:sz w:val="18"/>
-                <w:szCs w:val="18"/>
-              </w:rPr>
-              <w:t>if</w:t>
-            </w:r>
-            <w:r>
-              <w:rPr>
-                <w:rFonts w:ascii="Fira Code" w:hAnsi="Fira Code" w:cs="Fira Code"/>
-                <w:color w:val="F8F8F2"/>
-                <w:sz w:val="18"/>
-                <w:szCs w:val="18"/>
-              </w:rPr>
-              <w:t xml:space="preserve"> (l </w:t>
-            </w:r>
-            <w:r>
-              <w:rPr>
-                <w:rFonts w:ascii="Fira Code" w:hAnsi="Fira Code" w:cs="Fira Code"/>
-                <w:color w:val="50FA7B"/>
-                <w:sz w:val="18"/>
-                <w:szCs w:val="18"/>
-              </w:rPr>
-              <w:t>==</w:t>
-            </w:r>
-            <w:r>
-              <w:rPr>
-                <w:rFonts w:ascii="Fira Code" w:hAnsi="Fira Code" w:cs="Fira Code"/>
-                <w:color w:val="F8F8F2"/>
-                <w:sz w:val="18"/>
-                <w:szCs w:val="18"/>
-              </w:rPr>
-              <w:t xml:space="preserve"> </w:t>
-            </w:r>
-            <w:proofErr w:type="spellStart"/>
-            <w:r>
-              <w:rPr>
-                <w:rFonts w:ascii="Fira Code" w:hAnsi="Fira Code" w:cs="Fira Code"/>
-                <w:color w:val="F8F8F2"/>
-                <w:sz w:val="18"/>
-                <w:szCs w:val="18"/>
-              </w:rPr>
-              <w:t>old_word</w:t>
-            </w:r>
-            <w:proofErr w:type="spellEnd"/>
-            <w:r>
-              <w:rPr>
-                <w:rFonts w:ascii="Fira Code" w:hAnsi="Fira Code" w:cs="Fira Code"/>
-                <w:color w:val="F8F8F2"/>
-                <w:sz w:val="18"/>
-                <w:szCs w:val="18"/>
-              </w:rPr>
-              <w:t>) {</w:t>
-            </w:r>
-          </w:p>
-          <w:p>
-            <w:pPr>
-              <w:shd w:val="clear" w:color="auto" w:fill="13141F"/>
-              <w:spacing w:line="270" w:lineRule="atLeast"/>
-              <w:rPr>
-                <w:rFonts w:ascii="Fira Code" w:hAnsi="Fira Code" w:cs="Fira Code"/>
-                <w:color w:val="F8F8F2"/>
-                <w:sz w:val="18"/>
-                <w:szCs w:val="18"/>
-              </w:rPr>
-            </w:pPr>
-            <w:r>
-              <w:rPr>
-                <w:rFonts w:ascii="Fira Code" w:hAnsi="Fira Code" w:cs="Fira Code"/>
-                <w:color w:val="F8F8F2"/>
-                <w:sz w:val="18"/>
-                <w:szCs w:val="18"/>
-              </w:rPr>
-              <w:t xml:space="preserve">            l </w:t>
-            </w:r>
-            <w:r>
-              <w:rPr>
-                <w:rFonts w:ascii="Fira Code" w:hAnsi="Fira Code" w:cs="Fira Code"/>
-                <w:color w:val="50FA7B"/>
-                <w:sz w:val="18"/>
-                <w:szCs w:val="18"/>
-              </w:rPr>
-              <w:t>=</w:t>
-            </w:r>
-            <w:r>
-              <w:rPr>
-                <w:rFonts w:ascii="Fira Code" w:hAnsi="Fira Code" w:cs="Fira Code"/>
-                <w:color w:val="F8F8F2"/>
-                <w:sz w:val="18"/>
-                <w:szCs w:val="18"/>
-              </w:rPr>
-              <w:t xml:space="preserve"> </w:t>
-            </w:r>
-            <w:proofErr w:type="spellStart"/>
-            <w:r>
-              <w:rPr>
-                <w:rFonts w:ascii="Fira Code" w:hAnsi="Fira Code" w:cs="Fira Code"/>
-                <w:color w:val="F8F8F2"/>
-                <w:sz w:val="18"/>
-                <w:szCs w:val="18"/>
-              </w:rPr>
-              <w:t>new_</w:t>
-            </w:r>
-            <w:proofErr w:type="gramStart"/>
-            <w:r>
-              <w:rPr>
-                <w:rFonts w:ascii="Fira Code" w:hAnsi="Fira Code" w:cs="Fira Code"/>
-                <w:color w:val="F8F8F2"/>
-                <w:sz w:val="18"/>
-                <w:szCs w:val="18"/>
-              </w:rPr>
-              <w:t>word</w:t>
-            </w:r>
-            <w:proofErr w:type="spellEnd"/>
-            <w:r>
-              <w:rPr>
-                <w:rFonts w:ascii="Fira Code" w:hAnsi="Fira Code" w:cs="Fira Code"/>
-                <w:color w:val="F8F8F2"/>
-                <w:sz w:val="18"/>
-                <w:szCs w:val="18"/>
-              </w:rPr>
-              <w:t>;</w:t>
-            </w:r>
-            <w:proofErr w:type="gramEnd"/>
-          </w:p>
-          <w:p>
-            <w:pPr>
-              <w:shd w:val="clear" w:color="auto" w:fill="13141F"/>
-              <w:spacing w:line="270" w:lineRule="atLeast"/>
-              <w:rPr>
-                <w:rFonts w:ascii="Fira Code" w:hAnsi="Fira Code" w:cs="Fira Code"/>
-                <w:color w:val="F8F8F2"/>
-                <w:sz w:val="18"/>
-                <w:szCs w:val="18"/>
-              </w:rPr>
-            </w:pPr>
-            <w:r>
-              <w:rPr>
-                <w:rFonts w:ascii="Fira Code" w:hAnsi="Fira Code" w:cs="Fira Code"/>
-                <w:color w:val="F8F8F2"/>
-                <w:sz w:val="18"/>
-                <w:szCs w:val="18"/>
-              </w:rPr>
-              <w:t xml:space="preserve">        }</w:t>
-            </w:r>
-          </w:p>
-          <w:p>
-            <w:pPr>
-              <w:shd w:val="clear" w:color="auto" w:fill="13141F"/>
-              <w:spacing w:line="270" w:lineRule="atLeast"/>
-              <w:rPr>
-                <w:rFonts w:ascii="Fira Code" w:hAnsi="Fira Code" w:cs="Fira Code"/>
-                <w:color w:val="F8F8F2"/>
-                <w:sz w:val="18"/>
-                <w:szCs w:val="18"/>
-              </w:rPr>
-            </w:pPr>
-            <w:r>
-              <w:rPr>
-                <w:rFonts w:ascii="Fira Code" w:hAnsi="Fira Code" w:cs="Fira Code"/>
-                <w:color w:val="F8F8F2"/>
-                <w:sz w:val="18"/>
-                <w:szCs w:val="18"/>
-              </w:rPr>
-              <w:t xml:space="preserve">    }</w:t>
-            </w:r>
-          </w:p>
-          <w:p>
-            <w:pPr>
-              <w:shd w:val="clear" w:color="auto" w:fill="13141F"/>
-              <w:spacing w:line="270" w:lineRule="atLeast"/>
-              <w:rPr>
-                <w:rFonts w:ascii="Fira Code" w:hAnsi="Fira Code" w:cs="Fira Code"/>
-                <w:color w:val="F8F8F2"/>
-                <w:sz w:val="18"/>
-                <w:szCs w:val="18"/>
-              </w:rPr>
-            </w:pPr>
-          </w:p>
-          <w:p>
-            <w:pPr>
-              <w:shd w:val="clear" w:color="auto" w:fill="13141F"/>
-              <w:spacing w:line="270" w:lineRule="atLeast"/>
-              <w:rPr>
-                <w:rFonts w:ascii="Fira Code" w:hAnsi="Fira Code" w:cs="Fira Code"/>
-                <w:color w:val="F8F8F2"/>
-                <w:sz w:val="18"/>
-                <w:szCs w:val="18"/>
-              </w:rPr>
-            </w:pPr>
-            <w:r>
-              <w:rPr>
-                <w:rFonts w:ascii="Fira Code" w:hAnsi="Fira Code" w:cs="Fira Code"/>
-                <w:color w:val="F8F8F2"/>
-                <w:sz w:val="18"/>
-                <w:szCs w:val="18"/>
-              </w:rPr>
-              <w:t xml:space="preserve">    </w:t>
-            </w:r>
-            <w:proofErr w:type="spellStart"/>
-            <w:r>
-              <w:rPr>
-                <w:rFonts w:ascii="Fira Code" w:hAnsi="Fira Code" w:cs="Fira Code"/>
-                <w:color w:val="8BE9FD"/>
-                <w:sz w:val="18"/>
-                <w:szCs w:val="18"/>
-              </w:rPr>
-              <w:t>ofstream</w:t>
-            </w:r>
-            <w:proofErr w:type="spellEnd"/>
-            <w:r>
-              <w:rPr>
-                <w:rFonts w:ascii="Fira Code" w:hAnsi="Fira Code" w:cs="Fira Code"/>
-                <w:color w:val="F8F8F2"/>
-                <w:sz w:val="18"/>
-                <w:szCs w:val="18"/>
-              </w:rPr>
-              <w:t xml:space="preserve"> </w:t>
-            </w:r>
-            <w:proofErr w:type="spellStart"/>
-            <w:r>
-              <w:rPr>
-                <w:rFonts w:ascii="Fira Code" w:hAnsi="Fira Code" w:cs="Fira Code"/>
-                <w:color w:val="F8F8F2"/>
-                <w:sz w:val="18"/>
-                <w:szCs w:val="18"/>
-              </w:rPr>
-              <w:t>outfile</w:t>
-            </w:r>
-            <w:proofErr w:type="spellEnd"/>
-            <w:r>
-              <w:rPr>
-                <w:rFonts w:ascii="Fira Code" w:hAnsi="Fira Code" w:cs="Fira Code"/>
-                <w:color w:val="F8F8F2"/>
-                <w:sz w:val="18"/>
-                <w:szCs w:val="18"/>
-              </w:rPr>
-              <w:t>(</w:t>
-            </w:r>
-            <w:r>
-              <w:rPr>
-                <w:rFonts w:ascii="Fira Code" w:hAnsi="Fira Code" w:cs="Fira Code"/>
-                <w:color w:val="E9F284"/>
-                <w:sz w:val="18"/>
-                <w:szCs w:val="18"/>
-              </w:rPr>
-              <w:t>"</w:t>
-            </w:r>
-            <w:r>
-              <w:rPr>
-                <w:rFonts w:ascii="Fira Code" w:hAnsi="Fira Code" w:cs="Fira Code"/>
-                <w:color w:val="F1FA8C"/>
-                <w:sz w:val="18"/>
-                <w:szCs w:val="18"/>
-              </w:rPr>
-              <w:t>data.txt</w:t>
-            </w:r>
-            <w:r>
-              <w:rPr>
-                <w:rFonts w:ascii="Fira Code" w:hAnsi="Fira Code" w:cs="Fira Code"/>
-                <w:color w:val="E9F284"/>
-                <w:sz w:val="18"/>
-                <w:szCs w:val="18"/>
-              </w:rPr>
-              <w:t>"</w:t>
-            </w:r>
-            <w:proofErr w:type="gramStart"/>
-            <w:r>
-              <w:rPr>
-                <w:rFonts w:ascii="Fira Code" w:hAnsi="Fira Code" w:cs="Fira Code"/>
-                <w:color w:val="F8F8F2"/>
-                <w:sz w:val="18"/>
-                <w:szCs w:val="18"/>
-              </w:rPr>
-              <w:t>);</w:t>
-            </w:r>
-            <w:proofErr w:type="gramEnd"/>
-          </w:p>
-          <w:p>
-            <w:pPr>
-              <w:shd w:val="clear" w:color="auto" w:fill="13141F"/>
-              <w:spacing w:line="270" w:lineRule="atLeast"/>
-              <w:rPr>
-                <w:rFonts w:ascii="Fira Code" w:hAnsi="Fira Code" w:cs="Fira Code"/>
-                <w:color w:val="F8F8F2"/>
-                <w:sz w:val="18"/>
-                <w:szCs w:val="18"/>
-              </w:rPr>
-            </w:pPr>
-            <w:r>
-              <w:rPr>
-                <w:rFonts w:ascii="Fira Code" w:hAnsi="Fira Code" w:cs="Fira Code"/>
-                <w:color w:val="F8F8F2"/>
-                <w:sz w:val="18"/>
-                <w:szCs w:val="18"/>
-              </w:rPr>
-              <w:t xml:space="preserve">    </w:t>
-            </w:r>
-            <w:r>
-              <w:rPr>
-                <w:rFonts w:ascii="Fira Code" w:hAnsi="Fira Code" w:cs="Fira Code"/>
-                <w:color w:val="FF79C6"/>
-                <w:sz w:val="18"/>
-                <w:szCs w:val="18"/>
-              </w:rPr>
-              <w:t>for</w:t>
-            </w:r>
-            <w:r>
-              <w:rPr>
-                <w:rFonts w:ascii="Fira Code" w:hAnsi="Fira Code" w:cs="Fira Code"/>
-                <w:color w:val="F8F8F2"/>
-                <w:sz w:val="18"/>
-                <w:szCs w:val="18"/>
-              </w:rPr>
-              <w:t xml:space="preserve"> (</w:t>
-            </w:r>
-            <w:r>
-              <w:rPr>
-                <w:rFonts w:ascii="Fira Code" w:hAnsi="Fira Code" w:cs="Fira Code"/>
-                <w:color w:val="FF79C6"/>
-                <w:sz w:val="18"/>
-                <w:szCs w:val="18"/>
-              </w:rPr>
-              <w:t>const</w:t>
-            </w:r>
-            <w:r>
-              <w:rPr>
-                <w:rFonts w:ascii="Fira Code" w:hAnsi="Fira Code" w:cs="Fira Code"/>
-                <w:color w:val="F8F8F2"/>
-                <w:sz w:val="18"/>
-                <w:szCs w:val="18"/>
-              </w:rPr>
-              <w:t xml:space="preserve"> </w:t>
-            </w:r>
-            <w:r>
-              <w:rPr>
-                <w:rFonts w:ascii="Fira Code" w:hAnsi="Fira Code" w:cs="Fira Code"/>
-                <w:color w:val="FF79C6"/>
-                <w:sz w:val="18"/>
-                <w:szCs w:val="18"/>
-              </w:rPr>
-              <w:t>auto</w:t>
-            </w:r>
-            <w:r>
-              <w:rPr>
-                <w:rFonts w:ascii="Fira Code" w:hAnsi="Fira Code" w:cs="Fira Code"/>
-                <w:color w:val="F8F8F2"/>
-                <w:sz w:val="18"/>
-                <w:szCs w:val="18"/>
-              </w:rPr>
-              <w:t xml:space="preserve"> </w:t>
-            </w:r>
-            <w:r>
-              <w:rPr>
-                <w:rFonts w:ascii="Fira Code" w:hAnsi="Fira Code" w:cs="Fira Code"/>
-                <w:color w:val="FF79C6"/>
-                <w:sz w:val="18"/>
-                <w:szCs w:val="18"/>
-              </w:rPr>
-              <w:t>&amp;</w:t>
-            </w:r>
-            <w:proofErr w:type="gramStart"/>
-            <w:r>
-              <w:rPr>
-                <w:rFonts w:ascii="Fira Code" w:hAnsi="Fira Code" w:cs="Fira Code"/>
-                <w:color w:val="F8F8F2"/>
-                <w:sz w:val="18"/>
-                <w:szCs w:val="18"/>
-              </w:rPr>
-              <w:t>l :</w:t>
-            </w:r>
-            <w:proofErr w:type="gramEnd"/>
-            <w:r>
-              <w:rPr>
-                <w:rFonts w:ascii="Fira Code" w:hAnsi="Fira Code" w:cs="Fira Code"/>
-                <w:color w:val="F8F8F2"/>
-                <w:sz w:val="18"/>
-                <w:szCs w:val="18"/>
-              </w:rPr>
-              <w:t xml:space="preserve"> lines) {</w:t>
-            </w:r>
-          </w:p>
-          <w:p>
-            <w:pPr>
-              <w:shd w:val="clear" w:color="auto" w:fill="13141F"/>
-              <w:spacing w:line="270" w:lineRule="atLeast"/>
-              <w:rPr>
-                <w:rFonts w:ascii="Fira Code" w:hAnsi="Fira Code" w:cs="Fira Code"/>
-                <w:color w:val="F8F8F2"/>
-                <w:sz w:val="18"/>
-                <w:szCs w:val="18"/>
-              </w:rPr>
-            </w:pPr>
-            <w:r>
-              <w:rPr>
-                <w:rFonts w:ascii="Fira Code" w:hAnsi="Fira Code" w:cs="Fira Code"/>
-                <w:color w:val="F8F8F2"/>
-                <w:sz w:val="18"/>
-                <w:szCs w:val="18"/>
-              </w:rPr>
-              <w:t xml:space="preserve">        </w:t>
-            </w:r>
-            <w:proofErr w:type="spellStart"/>
-            <w:r>
-              <w:rPr>
-                <w:rFonts w:ascii="Fira Code" w:hAnsi="Fira Code" w:cs="Fira Code"/>
-                <w:color w:val="F8F8F2"/>
-                <w:sz w:val="18"/>
-                <w:szCs w:val="18"/>
-              </w:rPr>
-              <w:t>outfile</w:t>
-            </w:r>
-            <w:proofErr w:type="spellEnd"/>
-            <w:r>
-              <w:rPr>
-                <w:rFonts w:ascii="Fira Code" w:hAnsi="Fira Code" w:cs="Fira Code"/>
-                <w:color w:val="F8F8F2"/>
-                <w:sz w:val="18"/>
-                <w:szCs w:val="18"/>
-              </w:rPr>
-              <w:t xml:space="preserve"> </w:t>
-            </w:r>
-            <w:r>
-              <w:rPr>
-                <w:rFonts w:ascii="Fira Code" w:hAnsi="Fira Code" w:cs="Fira Code"/>
-                <w:color w:val="50FA7B"/>
-                <w:sz w:val="18"/>
-                <w:szCs w:val="18"/>
-              </w:rPr>
-              <w:t>&lt;&lt;</w:t>
-            </w:r>
-            <w:r>
-              <w:rPr>
-                <w:rFonts w:ascii="Fira Code" w:hAnsi="Fira Code" w:cs="Fira Code"/>
-                <w:color w:val="F8F8F2"/>
-                <w:sz w:val="18"/>
-                <w:szCs w:val="18"/>
-              </w:rPr>
-              <w:t xml:space="preserve"> l </w:t>
-            </w:r>
-            <w:r>
-              <w:rPr>
-                <w:rFonts w:ascii="Fira Code" w:hAnsi="Fira Code" w:cs="Fira Code"/>
-                <w:color w:val="50FA7B"/>
-                <w:sz w:val="18"/>
-                <w:szCs w:val="18"/>
-              </w:rPr>
-              <w:t>&lt;&lt;</w:t>
-            </w:r>
-            <w:r>
-              <w:rPr>
-                <w:rFonts w:ascii="Fira Code" w:hAnsi="Fira Code" w:cs="Fira Code"/>
-                <w:color w:val="F8F8F2"/>
-                <w:sz w:val="18"/>
-                <w:szCs w:val="18"/>
-              </w:rPr>
-              <w:t xml:space="preserve"> </w:t>
-            </w:r>
-            <w:proofErr w:type="spellStart"/>
-            <w:proofErr w:type="gramStart"/>
-            <w:r>
-              <w:rPr>
-                <w:rFonts w:ascii="Fira Code" w:hAnsi="Fira Code" w:cs="Fira Code"/>
-                <w:color w:val="50FA7B"/>
-                <w:sz w:val="18"/>
-                <w:szCs w:val="18"/>
-              </w:rPr>
-              <w:t>endl</w:t>
-            </w:r>
-            <w:proofErr w:type="spellEnd"/>
-            <w:r>
-              <w:rPr>
-                <w:rFonts w:ascii="Fira Code" w:hAnsi="Fira Code" w:cs="Fira Code"/>
-                <w:color w:val="F8F8F2"/>
-                <w:sz w:val="18"/>
-                <w:szCs w:val="18"/>
-              </w:rPr>
-              <w:t>;</w:t>
-            </w:r>
-            <w:proofErr w:type="gramEnd"/>
-          </w:p>
-          <w:p>
-            <w:pPr>
-              <w:shd w:val="clear" w:color="auto" w:fill="13141F"/>
-              <w:spacing w:line="270" w:lineRule="atLeast"/>
-              <w:rPr>
-                <w:rFonts w:ascii="Fira Code" w:hAnsi="Fira Code" w:cs="Fira Code"/>
-                <w:color w:val="F8F8F2"/>
-                <w:sz w:val="18"/>
-                <w:szCs w:val="18"/>
-              </w:rPr>
-            </w:pPr>
-            <w:r>
-              <w:rPr>
-                <w:rFonts w:ascii="Fira Code" w:hAnsi="Fira Code" w:cs="Fira Code"/>
-                <w:color w:val="F8F8F2"/>
-                <w:sz w:val="18"/>
-                <w:szCs w:val="18"/>
-              </w:rPr>
-              <w:t xml:space="preserve">    }</w:t>
-            </w:r>
-          </w:p>
-          <w:p>
-            <w:pPr>
-              <w:shd w:val="clear" w:color="auto" w:fill="13141F"/>
-              <w:spacing w:line="270" w:lineRule="atLeast"/>
-              <w:rPr>
-                <w:rFonts w:ascii="Fira Code" w:hAnsi="Fira Code" w:cs="Fira Code"/>
-                <w:color w:val="F8F8F2"/>
-                <w:sz w:val="18"/>
-                <w:szCs w:val="18"/>
-              </w:rPr>
-            </w:pPr>
-            <w:r>
-              <w:rPr>
-                <w:rFonts w:ascii="Fira Code" w:hAnsi="Fira Code" w:cs="Fira Code"/>
-                <w:color w:val="F8F8F2"/>
-                <w:sz w:val="18"/>
-                <w:szCs w:val="18"/>
-              </w:rPr>
-              <w:t xml:space="preserve">    </w:t>
-            </w:r>
-            <w:proofErr w:type="spellStart"/>
-            <w:proofErr w:type="gramStart"/>
-            <w:r>
-              <w:rPr>
-                <w:rFonts w:ascii="Fira Code" w:hAnsi="Fira Code" w:cs="Fira Code"/>
-                <w:color w:val="F8F8F2"/>
-                <w:sz w:val="18"/>
-                <w:szCs w:val="18"/>
-              </w:rPr>
-              <w:t>outfile.</w:t>
-            </w:r>
-            <w:r>
-              <w:rPr>
-                <w:rFonts w:ascii="Fira Code" w:hAnsi="Fira Code" w:cs="Fira Code"/>
-                <w:color w:val="50FA7B"/>
-                <w:sz w:val="18"/>
-                <w:szCs w:val="18"/>
-              </w:rPr>
-              <w:t>close</w:t>
-            </w:r>
-            <w:proofErr w:type="spellEnd"/>
-            <w:proofErr w:type="gramEnd"/>
-            <w:r>
-              <w:rPr>
-                <w:rFonts w:ascii="Fira Code" w:hAnsi="Fira Code" w:cs="Fira Code"/>
-                <w:color w:val="F8F8F2"/>
-                <w:sz w:val="18"/>
-                <w:szCs w:val="18"/>
-              </w:rPr>
-              <w:t>();</w:t>
-            </w:r>
-          </w:p>
-          <w:p>
-            <w:pPr>
-              <w:shd w:val="clear" w:color="auto" w:fill="13141F"/>
-              <w:spacing w:line="270" w:lineRule="atLeast"/>
-              <w:rPr>
-                <w:rFonts w:ascii="Fira Code" w:hAnsi="Fira Code" w:cs="Fira Code"/>
-                <w:color w:val="F8F8F2"/>
-                <w:sz w:val="18"/>
-                <w:szCs w:val="18"/>
-              </w:rPr>
-            </w:pPr>
-          </w:p>
-          <w:p>
-            <w:pPr>
-              <w:shd w:val="clear" w:color="auto" w:fill="13141F"/>
-              <w:spacing w:line="270" w:lineRule="atLeast"/>
-              <w:rPr>
-                <w:rFonts w:ascii="Fira Code" w:hAnsi="Fira Code" w:cs="Fira Code"/>
-                <w:color w:val="F8F8F2"/>
-                <w:sz w:val="18"/>
-                <w:szCs w:val="18"/>
-              </w:rPr>
-            </w:pPr>
-            <w:r>
-              <w:rPr>
-                <w:rFonts w:ascii="Fira Code" w:hAnsi="Fira Code" w:cs="Fira Code"/>
-                <w:color w:val="F8F8F2"/>
-                <w:sz w:val="18"/>
-                <w:szCs w:val="18"/>
-              </w:rPr>
-              <w:t xml:space="preserve">    </w:t>
-            </w:r>
-            <w:proofErr w:type="spellStart"/>
-            <w:r>
-              <w:rPr>
-                <w:rFonts w:ascii="Fira Code" w:hAnsi="Fira Code" w:cs="Fira Code"/>
-                <w:color w:val="F8F8F2"/>
-                <w:sz w:val="18"/>
-                <w:szCs w:val="18"/>
-              </w:rPr>
-              <w:t>cout</w:t>
-            </w:r>
-            <w:proofErr w:type="spellEnd"/>
-            <w:r>
-              <w:rPr>
-                <w:rFonts w:ascii="Fira Code" w:hAnsi="Fira Code" w:cs="Fira Code"/>
-                <w:color w:val="F8F8F2"/>
-                <w:sz w:val="18"/>
-                <w:szCs w:val="18"/>
-              </w:rPr>
-              <w:t xml:space="preserve"> </w:t>
-            </w:r>
-            <w:r>
-              <w:rPr>
-                <w:rFonts w:ascii="Fira Code" w:hAnsi="Fira Code" w:cs="Fira Code"/>
-                <w:color w:val="50FA7B"/>
-                <w:sz w:val="18"/>
-                <w:szCs w:val="18"/>
-              </w:rPr>
-              <w:t>&lt;&lt;</w:t>
-            </w:r>
-            <w:r>
-              <w:rPr>
-                <w:rFonts w:ascii="Fira Code" w:hAnsi="Fira Code" w:cs="Fira Code"/>
-                <w:color w:val="F8F8F2"/>
-                <w:sz w:val="18"/>
-                <w:szCs w:val="18"/>
-              </w:rPr>
-              <w:t xml:space="preserve"> </w:t>
-            </w:r>
-            <w:r>
-              <w:rPr>
-                <w:rFonts w:ascii="Fira Code" w:hAnsi="Fira Code" w:cs="Fira Code"/>
-                <w:color w:val="E9F284"/>
-                <w:sz w:val="18"/>
-                <w:szCs w:val="18"/>
-              </w:rPr>
-              <w:t>"</w:t>
-            </w:r>
-            <w:r>
-              <w:rPr>
-                <w:rFonts w:ascii="Fira Code" w:hAnsi="Fira Code" w:cs="Fira Code"/>
-                <w:color w:val="F1FA8C"/>
-                <w:sz w:val="18"/>
-                <w:szCs w:val="18"/>
-              </w:rPr>
-              <w:t>[</w:t>
-            </w:r>
-            <w:r>
-              <w:rPr>
-                <w:rFonts w:ascii="Browallia New" w:hAnsi="Browallia New" w:cs="Browallia New" w:hint="cs"/>
-                <w:color w:val="F1FA8C"/>
-                <w:sz w:val="18"/>
-                <w:szCs w:val="18"/>
-                <w:cs/>
-              </w:rPr>
-              <w:t>แก้ไขข้อมูลในไฟล์เรียบร้อย</w:t>
-            </w:r>
-            <w:r>
-              <w:rPr>
-                <w:rFonts w:ascii="Fira Code" w:hAnsi="Fira Code" w:cs="Fira Code"/>
-                <w:color w:val="F1FA8C"/>
-                <w:sz w:val="18"/>
-                <w:szCs w:val="18"/>
-                <w:cs/>
-              </w:rPr>
-              <w:t>!]</w:t>
-            </w:r>
-            <w:r>
-              <w:rPr>
-                <w:rFonts w:ascii="Fira Code" w:hAnsi="Fira Code" w:cs="Fira Code"/>
-                <w:color w:val="E9F284"/>
-                <w:sz w:val="18"/>
-                <w:szCs w:val="18"/>
-              </w:rPr>
-              <w:t>"</w:t>
-            </w:r>
-            <w:r>
-              <w:rPr>
-                <w:rFonts w:ascii="Fira Code" w:hAnsi="Fira Code" w:cs="Fira Code"/>
-                <w:color w:val="F8F8F2"/>
-                <w:sz w:val="18"/>
-                <w:szCs w:val="18"/>
-              </w:rPr>
-              <w:t xml:space="preserve"> </w:t>
-            </w:r>
-            <w:r>
-              <w:rPr>
-                <w:rFonts w:ascii="Fira Code" w:hAnsi="Fira Code" w:cs="Fira Code"/>
-                <w:color w:val="50FA7B"/>
-                <w:sz w:val="18"/>
-                <w:szCs w:val="18"/>
-              </w:rPr>
-              <w:t>&lt;&lt;</w:t>
-            </w:r>
-            <w:r>
-              <w:rPr>
-                <w:rFonts w:ascii="Fira Code" w:hAnsi="Fira Code" w:cs="Fira Code"/>
-                <w:color w:val="F8F8F2"/>
-                <w:sz w:val="18"/>
-                <w:szCs w:val="18"/>
-              </w:rPr>
-              <w:t xml:space="preserve"> </w:t>
-            </w:r>
-            <w:proofErr w:type="spellStart"/>
-            <w:proofErr w:type="gramStart"/>
-            <w:r>
-              <w:rPr>
-                <w:rFonts w:ascii="Fira Code" w:hAnsi="Fira Code" w:cs="Fira Code"/>
-                <w:color w:val="50FA7B"/>
-                <w:sz w:val="18"/>
-                <w:szCs w:val="18"/>
-              </w:rPr>
-              <w:t>endl</w:t>
-            </w:r>
-            <w:proofErr w:type="spellEnd"/>
-            <w:r>
-              <w:rPr>
-                <w:rFonts w:ascii="Fira Code" w:hAnsi="Fira Code" w:cs="Fira Code"/>
-                <w:color w:val="F8F8F2"/>
-                <w:sz w:val="18"/>
-                <w:szCs w:val="18"/>
-              </w:rPr>
-              <w:t>;</w:t>
-            </w:r>
-            <w:proofErr w:type="gramEnd"/>
-          </w:p>
-          <w:p>
-            <w:pPr>
-              <w:shd w:val="clear" w:color="auto" w:fill="13141F"/>
-              <w:spacing w:line="270" w:lineRule="atLeast"/>
-              <w:rPr>
-                <w:rFonts w:ascii="Fira Code" w:hAnsi="Fira Code" w:cs="Fira Code"/>
-                <w:color w:val="F8F8F2"/>
-                <w:sz w:val="18"/>
-                <w:szCs w:val="18"/>
-              </w:rPr>
-            </w:pPr>
-            <w:r>
-              <w:rPr>
-                <w:rFonts w:ascii="Fira Code" w:hAnsi="Fira Code" w:cs="Fira Code"/>
-                <w:color w:val="F8F8F2"/>
-                <w:sz w:val="18"/>
-                <w:szCs w:val="18"/>
-              </w:rPr>
-              <w:t xml:space="preserve">    </w:t>
-            </w:r>
-            <w:r>
-              <w:rPr>
-                <w:rFonts w:ascii="Fira Code" w:hAnsi="Fira Code" w:cs="Fira Code"/>
-                <w:color w:val="FF79C6"/>
-                <w:sz w:val="18"/>
-                <w:szCs w:val="18"/>
-              </w:rPr>
-              <w:t>return</w:t>
-            </w:r>
-            <w:r>
-              <w:rPr>
-                <w:rFonts w:ascii="Fira Code" w:hAnsi="Fira Code" w:cs="Fira Code"/>
-                <w:color w:val="F8F8F2"/>
-                <w:sz w:val="18"/>
-                <w:szCs w:val="18"/>
-              </w:rPr>
-              <w:t xml:space="preserve"> </w:t>
-            </w:r>
-            <w:proofErr w:type="gramStart"/>
-            <w:r>
-              <w:rPr>
-                <w:rFonts w:ascii="Fira Code" w:hAnsi="Fira Code" w:cs="Fira Code"/>
-                <w:color w:val="BD93F9"/>
-                <w:sz w:val="18"/>
-                <w:szCs w:val="18"/>
-              </w:rPr>
-              <w:t>0</w:t>
-            </w:r>
-            <w:r>
-              <w:rPr>
-                <w:rFonts w:ascii="Fira Code" w:hAnsi="Fira Code" w:cs="Fira Code"/>
-                <w:color w:val="F8F8F2"/>
-                <w:sz w:val="18"/>
-                <w:szCs w:val="18"/>
-              </w:rPr>
-              <w:t>;</w:t>
-            </w:r>
-            <w:proofErr w:type="gramEnd"/>
           </w:p>
           <w:p>
             <w:pPr>
@@ -26945,34 +27030,6 @@
               </w:rPr>
               <w:t>}</w:t>
             </w:r>
-          </w:p>
-          <w:p>
-            <w:pPr>
-              <w:shd w:val="clear" w:color="auto" w:fill="13141F"/>
-              <w:spacing w:line="270" w:lineRule="atLeast"/>
-              <w:rPr>
-                <w:rFonts w:ascii="Fira Code" w:hAnsi="Fira Code" w:cs="Fira Code"/>
-                <w:color w:val="F8F8F2"/>
-                <w:sz w:val="18"/>
-                <w:szCs w:val="18"/>
-              </w:rPr>
-            </w:pPr>
-          </w:p>
-          <w:p>
-            <w:pPr>
-              <w:rPr>
-                <w:b/>
-                <w:bCs/>
-              </w:rPr>
-            </w:pPr>
-          </w:p>
-          <w:p>
-            <w:pPr>
-              <w:rPr>
-                <w:b/>
-                <w:bCs/>
-              </w:rPr>
-            </w:pPr>
           </w:p>
           <w:p>
             <w:pPr>
@@ -27032,17 +27089,32 @@
                 <w:bCs/>
               </w:rPr>
             </w:pPr>
-            <w:r>
+          </w:p>
+          <w:p>
+            <w:pPr>
               <w:rPr>
                 <w:b/>
                 <w:bCs/>
               </w:rPr>
-              <w:lastRenderedPageBreak/>
+            </w:pPr>
+          </w:p>
+          <w:p>
+            <w:pPr>
+              <w:rPr>
+                <w:b/>
+                <w:bCs/>
+              </w:rPr>
+            </w:pPr>
+            <w:r>
+              <w:rPr>
+                <w:b/>
+                <w:bCs/>
+              </w:rPr>
               <w:drawing>
-                <wp:inline distT="0" distB="0" distL="0" distR="0" wp14:anchorId="649FC200" wp14:editId="1DB4F5FE">
-                  <wp:extent cx="5943600" cy="2449585"/>
-                  <wp:effectExtent l="0" t="0" r="0" b="1905"/>
-                  <wp:docPr id="1910016772" name="Picture 1"/>
+                <wp:inline distT="0" distB="0" distL="0" distR="0" wp14:anchorId="3D0A43D3" wp14:editId="4DD8BF28">
+                  <wp:extent cx="5943600" cy="5530850"/>
+                  <wp:effectExtent l="0" t="0" r="0" b="6350"/>
+                  <wp:docPr id="1921722995" name="Picture 1"/>
                   <wp:cNvGraphicFramePr>
                     <a:graphicFrameLocks xmlns:a="http://schemas.openxmlformats.org/drawingml/2006/main" noChangeAspect="1"/>
                   </wp:cNvGraphicFramePr>
@@ -27050,30 +27122,23 @@
                     <a:graphicData uri="http://schemas.openxmlformats.org/drawingml/2006/picture">
                       <pic:pic xmlns:pic="http://schemas.openxmlformats.org/drawingml/2006/picture">
                         <pic:nvPicPr>
-                          <pic:cNvPr id="1910016772" name=""/>
+                          <pic:cNvPr id="1921722995" name=""/>
                           <pic:cNvPicPr/>
                         </pic:nvPicPr>
-                        <pic:blipFill rotWithShape="1">
+                        <pic:blipFill>
                           <a:blip r:embed="rId15"/>
-                          <a:srcRect b="64238"/>
-                          <a:stretch/>
+                          <a:stretch>
+                            <a:fillRect/>
+                          </a:stretch>
                         </pic:blipFill>
-                        <pic:spPr bwMode="auto">
+                        <pic:spPr>
                           <a:xfrm>
                             <a:off x="0" y="0"/>
-                            <a:ext cx="5943600" cy="2449585"/>
+                            <a:ext cx="5943600" cy="5530850"/>
                           </a:xfrm>
                           <a:prstGeom prst="rect">
                             <a:avLst/>
                           </a:prstGeom>
-                          <a:ln>
-                            <a:noFill/>
-                          </a:ln>
-                          <a:extLst>
-                            <a:ext uri="{53640926-AAD7-44D8-BBD7-CCE9431645EC}">
-                              <a14:shadowObscured xmlns:a14="http://schemas.microsoft.com/office/drawing/2010/main"/>
-                            </a:ext>
-                          </a:extLst>
                         </pic:spPr>
                       </pic:pic>
                     </a:graphicData>
@@ -27102,11 +27167,12 @@
                 <w:b/>
                 <w:bCs/>
               </w:rPr>
+              <w:lastRenderedPageBreak/>
               <w:drawing>
-                <wp:inline distT="0" distB="0" distL="0" distR="0" wp14:anchorId="4FD44E0A" wp14:editId="5C31A0FC">
-                  <wp:extent cx="5943600" cy="2449585"/>
+                <wp:inline distT="0" distB="0" distL="0" distR="0" wp14:anchorId="44212203" wp14:editId="4622B47E">
+                  <wp:extent cx="5943600" cy="6261100"/>
                   <wp:effectExtent l="0" t="0" r="0" b="0"/>
-                  <wp:docPr id="706510527" name="Picture 1"/>
+                  <wp:docPr id="1937920277" name="Picture 1"/>
                   <wp:cNvGraphicFramePr>
                     <a:graphicFrameLocks xmlns:a="http://schemas.openxmlformats.org/drawingml/2006/main" noChangeAspect="1"/>
                   </wp:cNvGraphicFramePr>
@@ -27114,30 +27180,23 @@
                     <a:graphicData uri="http://schemas.openxmlformats.org/drawingml/2006/picture">
                       <pic:pic xmlns:pic="http://schemas.openxmlformats.org/drawingml/2006/picture">
                         <pic:nvPicPr>
-                          <pic:cNvPr id="1910016772" name=""/>
+                          <pic:cNvPr id="1937920277" name=""/>
                           <pic:cNvPicPr/>
                         </pic:nvPicPr>
-                        <pic:blipFill rotWithShape="1">
-                          <a:blip r:embed="rId15"/>
-                          <a:srcRect t="76802" b="-12564"/>
-                          <a:stretch/>
+                        <pic:blipFill>
+                          <a:blip r:embed="rId16"/>
+                          <a:stretch>
+                            <a:fillRect/>
+                          </a:stretch>
                         </pic:blipFill>
-                        <pic:spPr bwMode="auto">
+                        <pic:spPr>
                           <a:xfrm>
                             <a:off x="0" y="0"/>
-                            <a:ext cx="5943600" cy="2449585"/>
+                            <a:ext cx="5943600" cy="6261100"/>
                           </a:xfrm>
                           <a:prstGeom prst="rect">
                             <a:avLst/>
                           </a:prstGeom>
-                          <a:ln>
-                            <a:noFill/>
-                          </a:ln>
-                          <a:extLst>
-                            <a:ext uri="{53640926-AAD7-44D8-BBD7-CCE9431645EC}">
-                              <a14:shadowObscured xmlns:a14="http://schemas.microsoft.com/office/drawing/2010/main"/>
-                            </a:ext>
-                          </a:extLst>
                         </pic:spPr>
                       </pic:pic>
                     </a:graphicData>
@@ -27145,14 +27204,6 @@
                 </wp:inline>
               </w:drawing>
             </w:r>
-          </w:p>
-          <w:p>
-            <w:pPr>
-              <w:rPr>
-                <w:b/>
-                <w:bCs/>
-              </w:rPr>
-            </w:pPr>
           </w:p>
         </w:tc>
       </w:tr>
@@ -27240,7 +27291,6 @@
               </w:rPr>
               <w:t xml:space="preserve"> </w:t>
             </w:r>
-            <w:proofErr w:type="spellStart"/>
             <w:r>
               <w:rPr>
                 <w:rFonts w:ascii="Fira Code" w:hAnsi="Fira Code" w:cs="Fira Code"/>
@@ -27260,7 +27310,6 @@
               </w:rPr>
               <w:t>file</w:t>
             </w:r>
-            <w:proofErr w:type="spellEnd"/>
             <w:r>
               <w:rPr>
                 <w:rFonts w:ascii="Fira Code" w:hAnsi="Fira Code" w:cs="Fira Code"/>
@@ -27270,7 +27319,6 @@
               </w:rPr>
               <w:t>(</w:t>
             </w:r>
-            <w:proofErr w:type="spellStart"/>
             <w:proofErr w:type="gramEnd"/>
             <w:r>
               <w:rPr>
@@ -27281,7 +27329,6 @@
               </w:rPr>
               <w:t>file_path</w:t>
             </w:r>
-            <w:proofErr w:type="spellEnd"/>
             <w:r>
               <w:rPr>
                 <w:rFonts w:ascii="Fira Code" w:hAnsi="Fira Code" w:cs="Fira Code"/>
@@ -27291,7 +27338,6 @@
               </w:rPr>
               <w:t xml:space="preserve">, </w:t>
             </w:r>
-            <w:proofErr w:type="spellStart"/>
             <w:r>
               <w:rPr>
                 <w:rFonts w:ascii="Fira Code" w:hAnsi="Fira Code" w:cs="Fira Code"/>
@@ -27301,7 +27347,6 @@
               </w:rPr>
               <w:t>old_word</w:t>
             </w:r>
-            <w:proofErr w:type="spellEnd"/>
             <w:r>
               <w:rPr>
                 <w:rFonts w:ascii="Fira Code" w:hAnsi="Fira Code" w:cs="Fira Code"/>
@@ -27311,7 +27356,6 @@
               </w:rPr>
               <w:t xml:space="preserve">, </w:t>
             </w:r>
-            <w:proofErr w:type="spellStart"/>
             <w:r>
               <w:rPr>
                 <w:rFonts w:ascii="Fira Code" w:hAnsi="Fira Code" w:cs="Fira Code"/>
@@ -27321,7 +27365,6 @@
               </w:rPr>
               <w:t>new_word</w:t>
             </w:r>
-            <w:proofErr w:type="spellEnd"/>
             <w:r>
               <w:rPr>
                 <w:rFonts w:ascii="Fira Code" w:hAnsi="Fira Code" w:cs="Fira Code"/>
@@ -27389,7 +27432,6 @@
               </w:rPr>
               <w:t>(</w:t>
             </w:r>
-            <w:proofErr w:type="spellStart"/>
             <w:proofErr w:type="gramEnd"/>
             <w:r>
               <w:rPr>
@@ -27400,7 +27442,6 @@
               </w:rPr>
               <w:t>file_path</w:t>
             </w:r>
-            <w:proofErr w:type="spellEnd"/>
             <w:r>
               <w:rPr>
                 <w:rFonts w:ascii="Fira Code" w:hAnsi="Fira Code" w:cs="Fira Code"/>
@@ -28758,7 +28799,7 @@
                           <pic:cNvPicPr/>
                         </pic:nvPicPr>
                         <pic:blipFill rotWithShape="1">
-                          <a:blip r:embed="rId16"/>
+                          <a:blip r:embed="rId17"/>
                           <a:srcRect r="11079"/>
                           <a:stretch/>
                         </pic:blipFill>

</xml_diff>